<commit_message>
adding order docx check
</commit_message>
<xml_diff>
--- a/etikety_bagety_2017.docx
+++ b/etikety_bagety_2017.docx
@@ -135,6 +135,16 @@
           <w:szCs w:val="17"/>
           <w:lang w:val="sk-SK"/>
         </w:rPr>
+        <w:t>.</w:t>
+      </w:r>
+      <w:r>
+        <w:rPr>
+          <w:rFonts w:ascii="Calibri" w:eastAsia="Times New Roman" w:hAnsi="Calibri" w:cs="Times New Roman"/>
+          <w:color w:val="000000"/>
+          <w:sz w:val="24"/>
+          <w:szCs w:val="17"/>
+          <w:lang w:val="sk-SK"/>
+        </w:rPr>
         <w:t xml:space="preserve"> </w:t>
       </w:r>
       <w:r>
@@ -162,6 +172,16 @@
       <w:r>
         <w:rPr>
           <w:rFonts w:ascii="Calibri" w:eastAsia="Times New Roman" w:hAnsi="Calibri" w:cs="Times New Roman"/>
+          <w:color w:val="000000"/>
+          <w:sz w:val="24"/>
+          <w:szCs w:val="17"/>
+          <w:lang w:val="sk-SK"/>
+        </w:rPr>
+        <w:t xml:space="preserve"> </w:t>
+      </w:r>
+      <w:r>
+        <w:rPr>
+          <w:rFonts w:ascii="Calibri" w:eastAsia="Times New Roman" w:hAnsi="Calibri" w:cs="Times New Roman"/>
           <w:b/>
           <w:bCs/>
           <w:color w:val="000000"/>
@@ -179,19 +199,47 @@
           <w:szCs w:val="17"/>
           <w:lang w:val="sk-SK"/>
         </w:rPr>
-        <w:t>repkový olej, pitná voda, paradjko</w:t>
-      </w:r>
-      <w:bookmarkStart w:id="0" w:name="_GoBack"/>
-      <w:bookmarkEnd w:id="0"/>
-      <w:r>
-        <w:rPr>
-          <w:rFonts w:ascii="Calibri" w:eastAsia="Times New Roman" w:hAnsi="Calibri" w:cs="Times New Roman"/>
-          <w:color w:val="000000"/>
-          <w:sz w:val="24"/>
-          <w:szCs w:val="17"/>
-          <w:lang w:val="sk-SK"/>
-        </w:rPr>
-        <w:t>vý pretlak, cukor, kvasný ocot liehový, modifikovaný škrob a stabilizátory (E412, E415, E410), korenia (jedlá soľ, cukor, korenie, sušená zelenina (cibuľa), aroma, maltodextrín, látka zvýranzňujúca chuť a vôňu (E621), antioxidant (E330), byliny, regulátor kyslosti (E262), HORČICA, chren, extrakty korenia, farbivo (E160a), HORČICA (pitná voda, HORČIČNÉ semeno, kvasný ocot liehový, jedlá soľ, korenie), VAJEČNÉ žĺtky, regulátor kyslosti (E330), jedlá soľ, farbivo (karotény), konzervant (E202), extrakty korení (extrakty korení, cukor, glukózový sirup, pitná voda, repkový olej). </w:t>
+        <w:t>repkový olej, pitná voda, parad</w:t>
+      </w:r>
+      <w:r>
+        <w:rPr>
+          <w:rFonts w:ascii="Calibri" w:eastAsia="Times New Roman" w:hAnsi="Calibri" w:cs="Times New Roman"/>
+          <w:color w:val="000000"/>
+          <w:sz w:val="24"/>
+          <w:szCs w:val="17"/>
+          <w:lang w:val="sk-SK"/>
+        </w:rPr>
+        <w:t>a</w:t>
+      </w:r>
+      <w:r>
+        <w:rPr>
+          <w:rFonts w:ascii="Calibri" w:eastAsia="Times New Roman" w:hAnsi="Calibri" w:cs="Times New Roman"/>
+          <w:color w:val="000000"/>
+          <w:sz w:val="24"/>
+          <w:szCs w:val="17"/>
+          <w:lang w:val="sk-SK"/>
+        </w:rPr>
+        <w:t>jkový pretlak, cukor, kvasný ocot liehový, modifikovaný škrob a stabilizátory (E412, E415, E410), korenia (jedlá soľ, cukor, koreni</w:t>
+      </w:r>
+      <w:r>
+        <w:rPr>
+          <w:rFonts w:ascii="Calibri" w:eastAsia="Times New Roman" w:hAnsi="Calibri" w:cs="Times New Roman"/>
+          <w:color w:val="000000"/>
+          <w:sz w:val="24"/>
+          <w:szCs w:val="17"/>
+          <w:lang w:val="sk-SK"/>
+        </w:rPr>
+        <w:t>e, sušená zelenina (cibuľa), aróma, maltodextrín, látka zvýra</w:t>
+      </w:r>
+      <w:r>
+        <w:rPr>
+          <w:rFonts w:ascii="Calibri" w:eastAsia="Times New Roman" w:hAnsi="Calibri" w:cs="Times New Roman"/>
+          <w:color w:val="000000"/>
+          <w:sz w:val="24"/>
+          <w:szCs w:val="17"/>
+          <w:lang w:val="sk-SK"/>
+        </w:rPr>
+        <w:t>zňujúca chuť a vôňu (E621), antioxidant (E330), byliny, regulátor kyslosti (E262), HORČICA, chren, extrakty korenia, farbivo (E160a), HORČICA (pitná voda, HORČIČNÉ semeno, kvasný ocot liehový, jedlá soľ, korenie), VAJEČNÉ žĺtky, regulátor kyslosti (E330), jedlá soľ, farbivo (karotény), konzervant (E202), extrakty korení (extrakty korení, cukor, glukózový sirup, pitná voda, repkový olej). </w:t>
       </w:r>
       <w:r>
         <w:rPr>
@@ -208,24 +256,112 @@
       <w:r>
         <w:rPr>
           <w:rFonts w:ascii="Calibri" w:eastAsia="Times New Roman" w:hAnsi="Calibri" w:cs="Times New Roman"/>
-          <w:color w:val="000000"/>
-          <w:sz w:val="24"/>
-          <w:szCs w:val="17"/>
-          <w:lang w:val="sk-SK"/>
-        </w:rPr>
-        <w:t>MLIEKO, jedlá soľ, mliekárenske kultúry, chlorid vápenatý E509, syridlo, farbivo E160b</w:t>
-      </w:r>
-      <w:r>
-        <w:rPr>
-          <w:rFonts w:ascii="Calibri" w:eastAsia="Times New Roman" w:hAnsi="Calibri" w:cs="Times New Roman"/>
-          <w:b/>
-          <w:bCs/>
-          <w:color w:val="000000"/>
-          <w:sz w:val="24"/>
-          <w:szCs w:val="17"/>
-          <w:lang w:val="sk-SK"/>
-        </w:rPr>
-        <w:t>cibuľka 4,8 %: šalát little gem 4 %: </w:t>
+          <w:b/>
+          <w:bCs/>
+          <w:color w:val="000000"/>
+          <w:sz w:val="24"/>
+          <w:szCs w:val="17"/>
+          <w:lang w:val="sk-SK"/>
+        </w:rPr>
+        <w:t xml:space="preserve"> </w:t>
+      </w:r>
+      <w:r>
+        <w:rPr>
+          <w:rFonts w:ascii="Calibri" w:eastAsia="Times New Roman" w:hAnsi="Calibri" w:cs="Times New Roman"/>
+          <w:color w:val="000000"/>
+          <w:sz w:val="24"/>
+          <w:szCs w:val="17"/>
+          <w:lang w:val="sk-SK"/>
+        </w:rPr>
+        <w:t>MLIEKO, jedlá soľ,</w:t>
+      </w:r>
+      <w:r>
+        <w:rPr>
+          <w:rFonts w:ascii="Calibri" w:eastAsia="Times New Roman" w:hAnsi="Calibri" w:cs="Times New Roman"/>
+          <w:color w:val="000000"/>
+          <w:sz w:val="24"/>
+          <w:szCs w:val="17"/>
+          <w:lang w:val="sk-SK"/>
+        </w:rPr>
+        <w:t xml:space="preserve"> mliekarenské</w:t>
+      </w:r>
+      <w:r>
+        <w:rPr>
+          <w:rFonts w:ascii="Calibri" w:eastAsia="Times New Roman" w:hAnsi="Calibri" w:cs="Times New Roman"/>
+          <w:color w:val="000000"/>
+          <w:sz w:val="24"/>
+          <w:szCs w:val="17"/>
+          <w:lang w:val="sk-SK"/>
+        </w:rPr>
+        <w:t xml:space="preserve"> kultúry, chlorid vápenatý E509, syridlo, farbivo E160b</w:t>
+      </w:r>
+      <w:r>
+        <w:rPr>
+          <w:rFonts w:ascii="Calibri" w:eastAsia="Times New Roman" w:hAnsi="Calibri" w:cs="Times New Roman"/>
+          <w:color w:val="000000"/>
+          <w:sz w:val="24"/>
+          <w:szCs w:val="17"/>
+          <w:lang w:val="sk-SK"/>
+        </w:rPr>
+        <w:t xml:space="preserve">. </w:t>
+      </w:r>
+      <w:r>
+        <w:rPr>
+          <w:rFonts w:ascii="Calibri" w:eastAsia="Times New Roman" w:hAnsi="Calibri" w:cs="Times New Roman"/>
+          <w:b/>
+          <w:bCs/>
+          <w:color w:val="000000"/>
+          <w:sz w:val="24"/>
+          <w:szCs w:val="17"/>
+          <w:lang w:val="sk-SK"/>
+        </w:rPr>
+        <w:t>cibuľka 4,8 %</w:t>
+      </w:r>
+      <w:r>
+        <w:rPr>
+          <w:rFonts w:ascii="Calibri" w:eastAsia="Times New Roman" w:hAnsi="Calibri" w:cs="Times New Roman"/>
+          <w:bCs/>
+          <w:color w:val="000000"/>
+          <w:sz w:val="24"/>
+          <w:szCs w:val="17"/>
+          <w:lang w:val="sk-SK"/>
+        </w:rPr>
+        <w:t>.</w:t>
+      </w:r>
+      <w:r>
+        <w:rPr>
+          <w:rFonts w:ascii="Calibri" w:eastAsia="Times New Roman" w:hAnsi="Calibri" w:cs="Times New Roman"/>
+          <w:b/>
+          <w:bCs/>
+          <w:color w:val="000000"/>
+          <w:sz w:val="24"/>
+          <w:szCs w:val="17"/>
+          <w:lang w:val="sk-SK"/>
+        </w:rPr>
+        <w:t> šalát little gem</w:t>
+      </w:r>
+      <w:r>
+        <w:rPr>
+          <w:rFonts w:ascii="Calibri" w:eastAsia="Times New Roman" w:hAnsi="Calibri" w:cs="Times New Roman"/>
+          <w:bCs/>
+          <w:color w:val="000000"/>
+          <w:sz w:val="24"/>
+          <w:szCs w:val="17"/>
+          <w:lang w:val="sk-SK"/>
+        </w:rPr>
+        <w:t>.</w:t>
+      </w:r>
+      <w:r>
+        <w:rPr>
+          <w:rFonts w:ascii="Calibri" w:eastAsia="Times New Roman" w:hAnsi="Calibri" w:cs="Times New Roman"/>
+          <w:b/>
+          <w:bCs/>
+          <w:color w:val="000000"/>
+          <w:sz w:val="24"/>
+          <w:szCs w:val="17"/>
+          <w:lang w:val="sk-SK"/>
+        </w:rPr>
+        <w:t xml:space="preserve">  %: </w:t>
       </w:r>
       <w:r>
         <w:rPr>
@@ -257,7 +393,27 @@
           <w:szCs w:val="17"/>
           <w:lang w:val="sk-SK"/>
         </w:rPr>
-        <w:t> pšenica, vajce, horčica, mlieko, . Môže obsahovať: . </w:t>
+        <w:t> </w:t>
+      </w:r>
+      <w:r>
+        <w:rPr>
+          <w:rFonts w:ascii="Calibri" w:eastAsia="Times New Roman" w:hAnsi="Calibri" w:cs="Times New Roman"/>
+          <w:color w:val="000000"/>
+          <w:sz w:val="24"/>
+          <w:szCs w:val="17"/>
+          <w:lang w:val="sk-SK"/>
+        </w:rPr>
+        <w:t>pšenica, vajce, horčica, mlieko. Môže obsahovať: -</w:t>
+      </w:r>
+      <w:r>
+        <w:rPr>
+          <w:rFonts w:ascii="Calibri" w:eastAsia="Times New Roman" w:hAnsi="Calibri" w:cs="Times New Roman"/>
+          <w:color w:val="000000"/>
+          <w:sz w:val="24"/>
+          <w:szCs w:val="17"/>
+          <w:lang w:val="sk-SK"/>
+        </w:rPr>
+        <w:t> </w:t>
       </w:r>
       <w:r>
         <w:rPr>
@@ -312,7 +468,27 @@
           <w:szCs w:val="17"/>
           <w:lang w:val="sk-SK"/>
         </w:rPr>
-        <w:t>980 kJ/ 233 kcal; Tuk 10,5 g; Nasytené mastné kyseliny 2,4 g; Sacharidy 25,6 g; Cukry 3,2 g; Bielkoviny 9,2 g; Soľ 1,4 g. </w:t>
+        <w:t>980 kJ/ 233 kcal; Tuk 10,5 g;</w:t>
+      </w:r>
+      <w:r>
+        <w:rPr>
+          <w:rFonts w:ascii="Calibri" w:eastAsia="Times New Roman" w:hAnsi="Calibri" w:cs="Times New Roman"/>
+          <w:color w:val="000000"/>
+          <w:sz w:val="24"/>
+          <w:szCs w:val="17"/>
+          <w:lang w:val="sk-SK"/>
+        </w:rPr>
+        <w:t xml:space="preserve"> Nasý</w:t>
+      </w:r>
+      <w:r>
+        <w:rPr>
+          <w:rFonts w:ascii="Calibri" w:eastAsia="Times New Roman" w:hAnsi="Calibri" w:cs="Times New Roman"/>
+          <w:color w:val="000000"/>
+          <w:sz w:val="24"/>
+          <w:szCs w:val="17"/>
+          <w:lang w:val="sk-SK"/>
+        </w:rPr>
+        <w:t>tené mastné kyseliny 2,4 g; Sacharidy 25,6 g; Cukry 3,2 g; Bielkoviny 9,2 g; Soľ 1,4 g. </w:t>
       </w:r>
       <w:r>
         <w:rPr>
@@ -477,19 +653,71 @@
           <w:szCs w:val="17"/>
           <w:lang w:val="sk-SK"/>
         </w:rPr>
-        <w:t>PŠENIČNÁ múka,pitná voda, repkový olej, droždie, regulátor kyslosti: E263, múku upravujúca látka: E300, E920, jedlá soľ s jódom, cukor</w:t>
-      </w:r>
-      <w:r>
-        <w:rPr>
-          <w:rFonts w:ascii="Calibri" w:eastAsia="Times New Roman" w:hAnsi="Calibri" w:cs="Times New Roman"/>
-          <w:b/>
-          <w:bCs/>
-          <w:color w:val="000000"/>
-          <w:sz w:val="24"/>
-          <w:szCs w:val="17"/>
-          <w:lang w:val="sk-SK"/>
-        </w:rPr>
-        <w:t>šunka bravčová 19,08 %: </w:t>
+        <w:t xml:space="preserve">PŠENIČNÁ </w:t>
+      </w:r>
+      <w:r>
+        <w:rPr>
+          <w:rFonts w:ascii="Calibri" w:eastAsia="Times New Roman" w:hAnsi="Calibri" w:cs="Times New Roman"/>
+          <w:color w:val="000000"/>
+          <w:sz w:val="24"/>
+          <w:szCs w:val="17"/>
+          <w:lang w:val="sk-SK"/>
+        </w:rPr>
+        <w:t>múka, pitná</w:t>
+      </w:r>
+      <w:r>
+        <w:rPr>
+          <w:rFonts w:ascii="Calibri" w:eastAsia="Times New Roman" w:hAnsi="Calibri" w:cs="Times New Roman"/>
+          <w:color w:val="000000"/>
+          <w:sz w:val="24"/>
+          <w:szCs w:val="17"/>
+          <w:lang w:val="sk-SK"/>
+        </w:rPr>
+        <w:t xml:space="preserve"> voda, repkový olej, droždie, regulátor kyslosti: E263, múku upravujúca látka: E300, E920, jedlá soľ s jódom, </w:t>
+      </w:r>
+      <w:r>
+        <w:rPr>
+          <w:rFonts w:ascii="Calibri" w:eastAsia="Times New Roman" w:hAnsi="Calibri" w:cs="Times New Roman"/>
+          <w:color w:val="000000"/>
+          <w:sz w:val="24"/>
+          <w:szCs w:val="17"/>
+          <w:lang w:val="sk-SK"/>
+        </w:rPr>
+        <w:t>cukor</w:t>
+      </w:r>
+      <w:r>
+        <w:rPr>
+          <w:rFonts w:ascii="Calibri" w:eastAsia="Times New Roman" w:hAnsi="Calibri" w:cs="Times New Roman"/>
+          <w:color w:val="000000"/>
+          <w:sz w:val="24"/>
+          <w:szCs w:val="17"/>
+          <w:lang w:val="sk-SK"/>
+        </w:rPr>
+        <w:t>.</w:t>
+      </w:r>
+      <w:r>
+        <w:rPr>
+          <w:rFonts w:ascii="Calibri" w:eastAsia="Times New Roman" w:hAnsi="Calibri" w:cs="Times New Roman"/>
+          <w:b/>
+          <w:bCs/>
+          <w:color w:val="000000"/>
+          <w:sz w:val="24"/>
+          <w:szCs w:val="17"/>
+          <w:lang w:val="sk-SK"/>
+        </w:rPr>
+        <w:t xml:space="preserve"> šunka</w:t>
+      </w:r>
+      <w:r>
+        <w:rPr>
+          <w:rFonts w:ascii="Calibri" w:eastAsia="Times New Roman" w:hAnsi="Calibri" w:cs="Times New Roman"/>
+          <w:b/>
+          <w:bCs/>
+          <w:color w:val="000000"/>
+          <w:sz w:val="24"/>
+          <w:szCs w:val="17"/>
+          <w:lang w:val="sk-SK"/>
+        </w:rPr>
+        <w:t xml:space="preserve"> bravčová 19,08 %: </w:t>
       </w:r>
       <w:r>
         <w:rPr>
@@ -511,64 +739,128 @@
           <w:szCs w:val="17"/>
           <w:lang w:val="sk-SK"/>
         </w:rPr>
-        <w:t>majonéza budejovická 15,9 %: </w:t>
-      </w:r>
-      <w:r>
-        <w:rPr>
-          <w:rFonts w:ascii="Calibri" w:eastAsia="Times New Roman" w:hAnsi="Calibri" w:cs="Times New Roman"/>
-          <w:color w:val="000000"/>
-          <w:sz w:val="24"/>
-          <w:szCs w:val="17"/>
-          <w:lang w:val="sk-SK"/>
-        </w:rPr>
-        <w:t>repkový olej, VAJEČNÉ žĺtky, kvasný ocot liehový, pitná voda, jedlá soľ </w:t>
-      </w:r>
-      <w:r>
-        <w:rPr>
-          <w:rFonts w:ascii="Calibri" w:eastAsia="Times New Roman" w:hAnsi="Calibri" w:cs="Times New Roman"/>
-          <w:b/>
-          <w:bCs/>
-          <w:color w:val="000000"/>
-          <w:sz w:val="24"/>
-          <w:szCs w:val="17"/>
-          <w:lang w:val="sk-SK"/>
-        </w:rPr>
-        <w:t xml:space="preserve">syr tehla </w:t>
-      </w:r>
-      <w:r>
-        <w:rPr>
-          <w:rFonts w:ascii="Calibri" w:eastAsia="Times New Roman" w:hAnsi="Calibri" w:cs="Times New Roman"/>
-          <w:b/>
-          <w:bCs/>
+        <w:t xml:space="preserve">majonéza </w:t>
+      </w:r>
+      <w:r>
+        <w:rPr>
+          <w:rFonts w:ascii="Calibri" w:eastAsia="Times New Roman" w:hAnsi="Calibri" w:cs="Times New Roman"/>
+          <w:b/>
+          <w:bCs/>
+          <w:color w:val="000000"/>
+          <w:sz w:val="24"/>
+          <w:szCs w:val="17"/>
+          <w:lang w:val="sk-SK"/>
+        </w:rPr>
+        <w:t>budějovická</w:t>
+      </w:r>
+      <w:r>
+        <w:rPr>
+          <w:rFonts w:ascii="Calibri" w:eastAsia="Times New Roman" w:hAnsi="Calibri" w:cs="Times New Roman"/>
+          <w:b/>
+          <w:bCs/>
+          <w:color w:val="000000"/>
+          <w:sz w:val="24"/>
+          <w:szCs w:val="17"/>
+          <w:lang w:val="sk-SK"/>
+        </w:rPr>
+        <w:t xml:space="preserve"> 15,9 %: </w:t>
+      </w:r>
+      <w:r>
+        <w:rPr>
+          <w:rFonts w:ascii="Calibri" w:eastAsia="Times New Roman" w:hAnsi="Calibri" w:cs="Times New Roman"/>
+          <w:color w:val="000000"/>
+          <w:sz w:val="24"/>
+          <w:szCs w:val="17"/>
+          <w:lang w:val="sk-SK"/>
+        </w:rPr>
+        <w:t>repkový olej, VAJEČNÉ žĺtky, kvasný ocot liehový, pitná voda, jedlá soľ</w:t>
+      </w:r>
+      <w:r>
+        <w:rPr>
+          <w:rFonts w:ascii="Calibri" w:eastAsia="Times New Roman" w:hAnsi="Calibri" w:cs="Times New Roman"/>
+          <w:color w:val="000000"/>
+          <w:sz w:val="24"/>
+          <w:szCs w:val="17"/>
+          <w:lang w:val="sk-SK"/>
+        </w:rPr>
+        <w:t>.</w:t>
+      </w:r>
+      <w:r>
+        <w:rPr>
+          <w:rFonts w:ascii="Calibri" w:eastAsia="Times New Roman" w:hAnsi="Calibri" w:cs="Times New Roman"/>
+          <w:color w:val="000000"/>
+          <w:sz w:val="24"/>
+          <w:szCs w:val="17"/>
+          <w:lang w:val="sk-SK"/>
+        </w:rPr>
+        <w:t> </w:t>
+      </w:r>
+      <w:r>
+        <w:rPr>
+          <w:rFonts w:ascii="Calibri" w:eastAsia="Times New Roman" w:hAnsi="Calibri" w:cs="Times New Roman"/>
+          <w:b/>
+          <w:bCs/>
+          <w:color w:val="000000"/>
+          <w:sz w:val="24"/>
+          <w:szCs w:val="17"/>
+          <w:lang w:val="sk-SK"/>
+        </w:rPr>
+        <w:t>syr tehla 12,72 %:</w:t>
+      </w:r>
+      <w:r>
+        <w:rPr>
+          <w:rFonts w:ascii="Calibri" w:eastAsia="Times New Roman" w:hAnsi="Calibri" w:cs="Times New Roman"/>
+          <w:b/>
+          <w:bCs/>
+          <w:color w:val="000000"/>
+          <w:sz w:val="24"/>
+          <w:szCs w:val="17"/>
+          <w:lang w:val="sk-SK"/>
+        </w:rPr>
+        <w:t xml:space="preserve"> </w:t>
+      </w:r>
+      <w:r>
+        <w:rPr>
+          <w:rFonts w:ascii="Calibri" w:eastAsia="Times New Roman" w:hAnsi="Calibri" w:cs="Times New Roman"/>
           <w:color w:val="000000"/>
           <w:sz w:val="24"/>
           <w:szCs w:val="17"/>
           <w:lang w:val="sk-SK"/>
         </w:rPr>
         <w:lastRenderedPageBreak/>
-        <w:t>12,72 %:</w:t>
-      </w:r>
-      <w:r>
-        <w:rPr>
-          <w:rFonts w:ascii="Calibri" w:eastAsia="Times New Roman" w:hAnsi="Calibri" w:cs="Times New Roman"/>
-          <w:color w:val="000000"/>
-          <w:sz w:val="24"/>
-          <w:szCs w:val="17"/>
-          <w:lang w:val="sk-SK"/>
-        </w:rPr>
-        <w:t>pasterizované odstredené MLIEKO, rastlinný tuk (palmový úplne hydrogenovaný 26%), jedlá soľ, stabilizátor (chlorid vápenatý), mliekarenské kultúry, syridlo, farbivo (karotény) </w:t>
-      </w:r>
-      <w:r>
-        <w:rPr>
-          <w:rFonts w:ascii="Calibri" w:eastAsia="Times New Roman" w:hAnsi="Calibri" w:cs="Times New Roman"/>
-          <w:b/>
-          <w:bCs/>
-          <w:color w:val="000000"/>
-          <w:sz w:val="24"/>
-          <w:szCs w:val="17"/>
-          <w:lang w:val="sk-SK"/>
-        </w:rPr>
-        <w:t>uhorka 5,65 %: </w:t>
+        <w:t>pasterizované odstredené MLIEKO, rastlinný tuk (palmový úplne hydrogenovaný 26%), jedlá soľ, stabilizátor (chlorid vápenatý), mliekarenské kultúry, syridlo, farbivo (karotény)</w:t>
+      </w:r>
+      <w:r>
+        <w:rPr>
+          <w:rFonts w:ascii="Calibri" w:eastAsia="Times New Roman" w:hAnsi="Calibri" w:cs="Times New Roman"/>
+          <w:color w:val="000000"/>
+          <w:sz w:val="24"/>
+          <w:szCs w:val="17"/>
+          <w:lang w:val="sk-SK"/>
+        </w:rPr>
+        <w:t>.</w:t>
+      </w:r>
+      <w:r>
+        <w:rPr>
+          <w:rFonts w:ascii="Calibri" w:eastAsia="Times New Roman" w:hAnsi="Calibri" w:cs="Times New Roman"/>
+          <w:color w:val="000000"/>
+          <w:sz w:val="24"/>
+          <w:szCs w:val="17"/>
+          <w:lang w:val="sk-SK"/>
+        </w:rPr>
+        <w:t> </w:t>
+      </w:r>
+      <w:r>
+        <w:rPr>
+          <w:rFonts w:ascii="Calibri" w:eastAsia="Times New Roman" w:hAnsi="Calibri" w:cs="Times New Roman"/>
+          <w:b/>
+          <w:bCs/>
+          <w:color w:val="000000"/>
+          <w:sz w:val="24"/>
+          <w:szCs w:val="17"/>
+          <w:lang w:val="sk-SK"/>
+        </w:rPr>
+        <w:t>uhorka 5,65 %</w:t>
       </w:r>
       <w:r>
         <w:rPr>
@@ -590,17 +882,49 @@
           <w:szCs w:val="17"/>
           <w:lang w:val="sk-SK"/>
         </w:rPr>
-        <w:t>kápia sterilizovaná 4,24 %: </w:t>
-      </w:r>
-      <w:r>
-        <w:rPr>
-          <w:rFonts w:ascii="Calibri" w:eastAsia="Times New Roman" w:hAnsi="Calibri" w:cs="Times New Roman"/>
-          <w:color w:val="000000"/>
-          <w:sz w:val="24"/>
-          <w:szCs w:val="17"/>
-          <w:lang w:val="sk-SK"/>
-        </w:rPr>
-        <w:t>červená paprika, pitná voda, ocot kvasný liehový, cukor, jedlá soľ, konzervačná látka (benzoan sodny). </w:t>
+        <w:t>kapia</w:t>
+      </w:r>
+      <w:r>
+        <w:rPr>
+          <w:rFonts w:ascii="Calibri" w:eastAsia="Times New Roman" w:hAnsi="Calibri" w:cs="Times New Roman"/>
+          <w:b/>
+          <w:bCs/>
+          <w:color w:val="000000"/>
+          <w:sz w:val="24"/>
+          <w:szCs w:val="17"/>
+          <w:lang w:val="sk-SK"/>
+        </w:rPr>
+        <w:t xml:space="preserve"> sterilizovaná 4,24 %: </w:t>
+      </w:r>
+      <w:r>
+        <w:rPr>
+          <w:rFonts w:ascii="Calibri" w:eastAsia="Times New Roman" w:hAnsi="Calibri" w:cs="Times New Roman"/>
+          <w:color w:val="000000"/>
+          <w:sz w:val="24"/>
+          <w:szCs w:val="17"/>
+          <w:lang w:val="sk-SK"/>
+        </w:rPr>
+        <w:t xml:space="preserve">červená paprika, pitná voda, ocot kvasný liehový, cukor, jedlá soľ, </w:t>
+      </w:r>
+      <w:r>
+        <w:rPr>
+          <w:rFonts w:ascii="Calibri" w:eastAsia="Times New Roman" w:hAnsi="Calibri" w:cs="Times New Roman"/>
+          <w:color w:val="000000"/>
+          <w:sz w:val="24"/>
+          <w:szCs w:val="17"/>
+          <w:lang w:val="sk-SK"/>
+        </w:rPr>
+        <w:t>konzervačná látka (benzoan sodný</w:t>
+      </w:r>
+      <w:r>
+        <w:rPr>
+          <w:rFonts w:ascii="Calibri" w:eastAsia="Times New Roman" w:hAnsi="Calibri" w:cs="Times New Roman"/>
+          <w:color w:val="000000"/>
+          <w:sz w:val="24"/>
+          <w:szCs w:val="17"/>
+          <w:lang w:val="sk-SK"/>
+        </w:rPr>
+        <w:t>). </w:t>
       </w:r>
       <w:r>
         <w:rPr>
@@ -632,7 +956,17 @@
           <w:szCs w:val="17"/>
           <w:lang w:val="sk-SK"/>
         </w:rPr>
-        <w:t> pšenica, vajce, mlieko, . Môže obsahovať: skrob, . </w:t>
+        <w:t> pšenica, vajce, mlieko . Môže obsahovať: škrob</w:t>
+      </w:r>
+      <w:r>
+        <w:rPr>
+          <w:rFonts w:ascii="Calibri" w:eastAsia="Times New Roman" w:hAnsi="Calibri" w:cs="Times New Roman"/>
+          <w:color w:val="000000"/>
+          <w:sz w:val="24"/>
+          <w:szCs w:val="17"/>
+          <w:lang w:val="sk-SK"/>
+        </w:rPr>
+        <w:t xml:space="preserve"> . </w:t>
       </w:r>
       <w:r>
         <w:rPr>
@@ -687,7 +1021,27 @@
           <w:szCs w:val="17"/>
           <w:lang w:val="sk-SK"/>
         </w:rPr>
-        <w:t>1300 kJ/ 312 kcal; Tuk 21,4 g; Nasytené mastné kyseliny 3,2 g; Sacharidy 20,3 g; Cukry 1,5 g; Bielkoviny 9,6 g; Soľ 1,3 g. </w:t>
+        <w:t>130</w:t>
+      </w:r>
+      <w:r>
+        <w:rPr>
+          <w:rFonts w:ascii="Calibri" w:eastAsia="Times New Roman" w:hAnsi="Calibri" w:cs="Times New Roman"/>
+          <w:color w:val="000000"/>
+          <w:sz w:val="24"/>
+          <w:szCs w:val="17"/>
+          <w:lang w:val="sk-SK"/>
+        </w:rPr>
+        <w:t>0 kJ/ 312 kcal; Tuk 21,4 g; Nasý</w:t>
+      </w:r>
+      <w:r>
+        <w:rPr>
+          <w:rFonts w:ascii="Calibri" w:eastAsia="Times New Roman" w:hAnsi="Calibri" w:cs="Times New Roman"/>
+          <w:color w:val="000000"/>
+          <w:sz w:val="24"/>
+          <w:szCs w:val="17"/>
+          <w:lang w:val="sk-SK"/>
+        </w:rPr>
+        <w:t>tené mastné kyseliny 3,2 g; Sacharidy 20,3 g; Cukry 1,5 g; Bielkoviny 9,6 g; Soľ 1,3 g. </w:t>
       </w:r>
       <w:r>
         <w:rPr>
@@ -892,7 +1246,37 @@
           <w:szCs w:val="17"/>
           <w:lang w:val="sk-SK"/>
         </w:rPr>
-        <w:t>PŠENIČNÁ múka,pitná voda, repkový olej, droždie, regulátor kyslosti: E263, múku upravujúca látka: E300, E920, jedlá soľ s jódom, cukor</w:t>
+        <w:t>PŠENIČNÁ múka,</w:t>
+      </w:r>
+      <w:r>
+        <w:rPr>
+          <w:rFonts w:ascii="Calibri" w:eastAsia="Times New Roman" w:hAnsi="Calibri" w:cs="Times New Roman"/>
+          <w:color w:val="000000"/>
+          <w:sz w:val="24"/>
+          <w:szCs w:val="17"/>
+          <w:lang w:val="sk-SK"/>
+        </w:rPr>
+        <w:t xml:space="preserve"> </w:t>
+      </w:r>
+      <w:r>
+        <w:rPr>
+          <w:rFonts w:ascii="Calibri" w:eastAsia="Times New Roman" w:hAnsi="Calibri" w:cs="Times New Roman"/>
+          <w:color w:val="000000"/>
+          <w:sz w:val="24"/>
+          <w:szCs w:val="17"/>
+          <w:lang w:val="sk-SK"/>
+        </w:rPr>
+        <w:t>pitná voda, repkový olej, droždie, regulátor kyslosti: E263, múku upravujúca látka: E300, E920, jedlá soľ s jódom, cukor</w:t>
+      </w:r>
+      <w:r>
+        <w:rPr>
+          <w:rFonts w:ascii="Calibri" w:eastAsia="Times New Roman" w:hAnsi="Calibri" w:cs="Times New Roman"/>
+          <w:color w:val="000000"/>
+          <w:sz w:val="24"/>
+          <w:szCs w:val="17"/>
+          <w:lang w:val="sk-SK"/>
+        </w:rPr>
+        <w:t xml:space="preserve">. </w:t>
       </w:r>
       <w:r>
         <w:rPr>
@@ -919,6 +1303,16 @@
       <w:r>
         <w:rPr>
           <w:rFonts w:ascii="Calibri" w:eastAsia="Times New Roman" w:hAnsi="Calibri" w:cs="Times New Roman"/>
+          <w:color w:val="000000"/>
+          <w:sz w:val="24"/>
+          <w:szCs w:val="17"/>
+          <w:lang w:val="sk-SK"/>
+        </w:rPr>
+        <w:t xml:space="preserve">. </w:t>
+      </w:r>
+      <w:r>
+        <w:rPr>
+          <w:rFonts w:ascii="Calibri" w:eastAsia="Times New Roman" w:hAnsi="Calibri" w:cs="Times New Roman"/>
           <w:b/>
           <w:bCs/>
           <w:color w:val="000000"/>
@@ -936,7 +1330,27 @@
           <w:szCs w:val="17"/>
           <w:lang w:val="sk-SK"/>
         </w:rPr>
-        <w:t xml:space="preserve">repkový olej, pitná voda, barbecue omáčka (pitná voda, invertný cukor, paradajkový koncentrát, glukózový sirup, modifikovaný škrob, bylinný ocot, morská soľ, maltodextrín, korenie (obsahuje HORČICU), JAČMENNÝ a PŠENIČNÝ slad, udená aróma), paradajkový pretlak, cukor, ocot kvasný liehový, koreniaci prípravok (jedlá soľ, cukor, korenie, cibuľový prášok, aróma, </w:t>
+        <w:t xml:space="preserve">repkový olej, pitná voda, barbecue omáčka (pitná voda, invertný cukor, paradajkový koncentrát, glukózový sirup, modifikovaný škrob, bylinný ocot, morská soľ, maltodextrín, korenie (obsahuje HORČICU), JAČMENNÝ a PŠENIČNÝ slad, </w:t>
+      </w:r>
+      <w:r>
+        <w:rPr>
+          <w:rFonts w:ascii="Calibri" w:eastAsia="Times New Roman" w:hAnsi="Calibri" w:cs="Times New Roman"/>
+          <w:color w:val="000000"/>
+          <w:sz w:val="24"/>
+          <w:szCs w:val="17"/>
+          <w:lang w:val="sk-SK"/>
+        </w:rPr>
+        <w:t>údená</w:t>
+      </w:r>
+      <w:r>
+        <w:rPr>
+          <w:rFonts w:ascii="Calibri" w:eastAsia="Times New Roman" w:hAnsi="Calibri" w:cs="Times New Roman"/>
+          <w:color w:val="000000"/>
+          <w:sz w:val="24"/>
+          <w:szCs w:val="17"/>
+          <w:lang w:val="sk-SK"/>
+        </w:rPr>
+        <w:t xml:space="preserve"> aróma), paradajkový pretlak, cukor, ocot kvasný liehový, koreniaci prípravok (jedlá soľ, cukor, korenie, cibuľový prášok, aróma, </w:t>
       </w:r>
       <w:r>
         <w:rPr>
@@ -947,29 +1361,139 @@
           <w:lang w:val="sk-SK"/>
         </w:rPr>
         <w:lastRenderedPageBreak/>
-        <w:t>maltodextrín, látka zvýrazňujúca chuť a vôňu (E621), antioxidant (E330), bylinky, regulátor kyslosti (E262)), modifikovaný škrob a stabilizátor (guma guar, xanthan), HORČICA (pitná voda, HORČIČNÉ SEMENO, ocot kvasný liehový, jedlá soľ, korenie), VAJEČNÝ žĺtok, koreniaci prípravok (jedlá soľ, HORČIČNÉ SEMENO, maltodextrín, chren mletý, cukor, regulátor kyslosti (E330, E262), korenie, aróma, extrakty korení, farbivo (karotény)), farbivo (karotény), regulátor kyslosti (kyselina citrónová), jedlá soľ, udená aróma, konzervant (sorban draselný), koreniaci extrakt (extrakty korenia, cukor, glukózový sirup, pitná voda, repkový olej). </w:t>
-      </w:r>
-      <w:r>
-        <w:rPr>
-          <w:rFonts w:ascii="Calibri" w:eastAsia="Times New Roman" w:hAnsi="Calibri" w:cs="Times New Roman"/>
-          <w:b/>
-          <w:bCs/>
-          <w:color w:val="000000"/>
-          <w:sz w:val="24"/>
-          <w:szCs w:val="17"/>
-          <w:lang w:val="sk-SK"/>
-        </w:rPr>
-        <w:t>šalát little gem 5,99 %: uhorka 3,59 %: kápia sterilizovaná 3,59 %: </w:t>
-      </w:r>
-      <w:r>
-        <w:rPr>
-          <w:rFonts w:ascii="Calibri" w:eastAsia="Times New Roman" w:hAnsi="Calibri" w:cs="Times New Roman"/>
-          <w:color w:val="000000"/>
-          <w:sz w:val="24"/>
-          <w:szCs w:val="17"/>
-          <w:lang w:val="sk-SK"/>
-        </w:rPr>
-        <w:t>červená paprika, pitná voda, ocot kvasný liehový, cukor, jedlá soľ, konzervačná látka (benzoan sodny) </w:t>
+        <w:t xml:space="preserve">maltodextrín, látka zvýrazňujúca chuť a vôňu (E621), antioxidant (E330), bylinky, regulátor kyslosti (E262)), modifikovaný škrob a stabilizátor (guma guar, xanthan), HORČICA (pitná voda, HORČIČNÉ SEMENO, ocot kvasný liehový, jedlá soľ, korenie), VAJEČNÝ žĺtok, koreniaci prípravok (jedlá soľ, HORČIČNÉ SEMENO, maltodextrín, chren mletý, cukor, regulátor kyslosti (E330, E262), korenie, aróma, extrakty korení, farbivo (karotény)), farbivo (karotény), regulátor kyslosti (kyselina citrónová), jedlá soľ, </w:t>
+      </w:r>
+      <w:r>
+        <w:rPr>
+          <w:rFonts w:ascii="Calibri" w:eastAsia="Times New Roman" w:hAnsi="Calibri" w:cs="Times New Roman"/>
+          <w:color w:val="000000"/>
+          <w:sz w:val="24"/>
+          <w:szCs w:val="17"/>
+          <w:lang w:val="sk-SK"/>
+        </w:rPr>
+        <w:t>údená</w:t>
+      </w:r>
+      <w:r>
+        <w:rPr>
+          <w:rFonts w:ascii="Calibri" w:eastAsia="Times New Roman" w:hAnsi="Calibri" w:cs="Times New Roman"/>
+          <w:color w:val="000000"/>
+          <w:sz w:val="24"/>
+          <w:szCs w:val="17"/>
+          <w:lang w:val="sk-SK"/>
+        </w:rPr>
+        <w:t xml:space="preserve"> aróma, konzervant (sorban draselný), koreniaci extrakt (extrakty korenia, cukor, glukózový sirup, pitná voda, repkový olej). </w:t>
+      </w:r>
+      <w:r>
+        <w:rPr>
+          <w:rFonts w:ascii="Calibri" w:eastAsia="Times New Roman" w:hAnsi="Calibri" w:cs="Times New Roman"/>
+          <w:b/>
+          <w:bCs/>
+          <w:color w:val="000000"/>
+          <w:sz w:val="24"/>
+          <w:szCs w:val="17"/>
+          <w:lang w:val="sk-SK"/>
+        </w:rPr>
+        <w:t>šalát little gem 5,99 %</w:t>
+      </w:r>
+      <w:r>
+        <w:rPr>
+          <w:rFonts w:ascii="Calibri" w:eastAsia="Times New Roman" w:hAnsi="Calibri" w:cs="Times New Roman"/>
+          <w:bCs/>
+          <w:color w:val="000000"/>
+          <w:sz w:val="24"/>
+          <w:szCs w:val="17"/>
+          <w:lang w:val="sk-SK"/>
+        </w:rPr>
+        <w:t>.</w:t>
+      </w:r>
+      <w:r>
+        <w:rPr>
+          <w:rFonts w:ascii="Calibri" w:eastAsia="Times New Roman" w:hAnsi="Calibri" w:cs="Times New Roman"/>
+          <w:b/>
+          <w:bCs/>
+          <w:color w:val="000000"/>
+          <w:sz w:val="24"/>
+          <w:szCs w:val="17"/>
+          <w:lang w:val="sk-SK"/>
+        </w:rPr>
+        <w:t> uhorka 3,59 %</w:t>
+      </w:r>
+      <w:r>
+        <w:rPr>
+          <w:rFonts w:ascii="Calibri" w:eastAsia="Times New Roman" w:hAnsi="Calibri" w:cs="Times New Roman"/>
+          <w:bCs/>
+          <w:color w:val="000000"/>
+          <w:sz w:val="24"/>
+          <w:szCs w:val="17"/>
+          <w:lang w:val="sk-SK"/>
+        </w:rPr>
+        <w:t>.</w:t>
+      </w:r>
+      <w:r>
+        <w:rPr>
+          <w:rFonts w:ascii="Calibri" w:eastAsia="Times New Roman" w:hAnsi="Calibri" w:cs="Times New Roman"/>
+          <w:b/>
+          <w:bCs/>
+          <w:color w:val="000000"/>
+          <w:sz w:val="24"/>
+          <w:szCs w:val="17"/>
+          <w:lang w:val="sk-SK"/>
+        </w:rPr>
+        <w:t> </w:t>
+      </w:r>
+      <w:r>
+        <w:rPr>
+          <w:rFonts w:ascii="Calibri" w:eastAsia="Times New Roman" w:hAnsi="Calibri" w:cs="Times New Roman"/>
+          <w:b/>
+          <w:bCs/>
+          <w:color w:val="000000"/>
+          <w:sz w:val="24"/>
+          <w:szCs w:val="17"/>
+          <w:lang w:val="sk-SK"/>
+        </w:rPr>
+        <w:t>kapia</w:t>
+      </w:r>
+      <w:r>
+        <w:rPr>
+          <w:rFonts w:ascii="Calibri" w:eastAsia="Times New Roman" w:hAnsi="Calibri" w:cs="Times New Roman"/>
+          <w:b/>
+          <w:bCs/>
+          <w:color w:val="000000"/>
+          <w:sz w:val="24"/>
+          <w:szCs w:val="17"/>
+          <w:lang w:val="sk-SK"/>
+        </w:rPr>
+        <w:t xml:space="preserve"> sterilizovaná 3,59 %: </w:t>
+      </w:r>
+      <w:r>
+        <w:rPr>
+          <w:rFonts w:ascii="Calibri" w:eastAsia="Times New Roman" w:hAnsi="Calibri" w:cs="Times New Roman"/>
+          <w:color w:val="000000"/>
+          <w:sz w:val="24"/>
+          <w:szCs w:val="17"/>
+          <w:lang w:val="sk-SK"/>
+        </w:rPr>
+        <w:t xml:space="preserve">červená paprika, pitná voda, ocot kvasný liehový, cukor, jedlá soľ, </w:t>
+      </w:r>
+      <w:r>
+        <w:rPr>
+          <w:rFonts w:ascii="Calibri" w:eastAsia="Times New Roman" w:hAnsi="Calibri" w:cs="Times New Roman"/>
+          <w:color w:val="000000"/>
+          <w:sz w:val="24"/>
+          <w:szCs w:val="17"/>
+          <w:lang w:val="sk-SK"/>
+        </w:rPr>
+        <w:t>konzervačná látka (benzoan sodný</w:t>
+      </w:r>
+      <w:r>
+        <w:rPr>
+          <w:rFonts w:ascii="Calibri" w:eastAsia="Times New Roman" w:hAnsi="Calibri" w:cs="Times New Roman"/>
+          <w:color w:val="000000"/>
+          <w:sz w:val="24"/>
+          <w:szCs w:val="17"/>
+          <w:lang w:val="sk-SK"/>
+        </w:rPr>
+        <w:t>) </w:t>
       </w:r>
       <w:r>
         <w:rPr>
@@ -1001,7 +1525,57 @@
           <w:szCs w:val="17"/>
           <w:lang w:val="sk-SK"/>
         </w:rPr>
-        <w:t> pšenica, vajcia, horčica, jačmeň, pšenica, . Môže obsahovať: nan, . </w:t>
+        <w:t> pšenica, v</w:t>
+      </w:r>
+      <w:r>
+        <w:rPr>
+          <w:rFonts w:ascii="Calibri" w:eastAsia="Times New Roman" w:hAnsi="Calibri" w:cs="Times New Roman"/>
+          <w:color w:val="000000"/>
+          <w:sz w:val="24"/>
+          <w:szCs w:val="17"/>
+          <w:lang w:val="sk-SK"/>
+        </w:rPr>
+        <w:t>ajcia, horčica, jačmeň, pšenica.</w:t>
+      </w:r>
+      <w:r>
+        <w:rPr>
+          <w:rFonts w:ascii="Calibri" w:eastAsia="Times New Roman" w:hAnsi="Calibri" w:cs="Times New Roman"/>
+          <w:color w:val="000000"/>
+          <w:sz w:val="24"/>
+          <w:szCs w:val="17"/>
+          <w:lang w:val="sk-SK"/>
+        </w:rPr>
+        <w:t xml:space="preserve"> </w:t>
+      </w:r>
+      <w:r>
+        <w:rPr>
+          <w:rFonts w:ascii="Calibri" w:eastAsia="Times New Roman" w:hAnsi="Calibri" w:cs="Times New Roman"/>
+          <w:color w:val="000000"/>
+          <w:sz w:val="24"/>
+          <w:szCs w:val="17"/>
+          <w:lang w:val="sk-SK"/>
+        </w:rPr>
+        <w:t>Môže obsahovať:</w:t>
+      </w:r>
+      <w:r>
+        <w:rPr>
+          <w:rFonts w:ascii="Calibri" w:eastAsia="Times New Roman" w:hAnsi="Calibri" w:cs="Times New Roman"/>
+          <w:color w:val="000000"/>
+          <w:sz w:val="24"/>
+          <w:szCs w:val="17"/>
+          <w:lang w:val="sk-SK"/>
+        </w:rPr>
+        <w:t xml:space="preserve"> -</w:t>
+      </w:r>
+      <w:r>
+        <w:rPr>
+          <w:rFonts w:ascii="Calibri" w:eastAsia="Times New Roman" w:hAnsi="Calibri" w:cs="Times New Roman"/>
+          <w:color w:val="000000"/>
+          <w:sz w:val="24"/>
+          <w:szCs w:val="17"/>
+          <w:lang w:val="sk-SK"/>
+        </w:rPr>
+        <w:t> </w:t>
       </w:r>
       <w:r>
         <w:rPr>
@@ -1056,7 +1630,27 @@
           <w:szCs w:val="17"/>
           <w:lang w:val="sk-SK"/>
         </w:rPr>
-        <w:t>981 kJ/ 233 kcal; Tuk 9,1 g; Nasytené mastné kyseliny 0,8 g; Sacharidy 26,4 g; Cukry 2,8 g; Bielkoviny 11,5 g; Soľ 1,2 g. </w:t>
+        <w:t>9</w:t>
+      </w:r>
+      <w:r>
+        <w:rPr>
+          <w:rFonts w:ascii="Calibri" w:eastAsia="Times New Roman" w:hAnsi="Calibri" w:cs="Times New Roman"/>
+          <w:color w:val="000000"/>
+          <w:sz w:val="24"/>
+          <w:szCs w:val="17"/>
+          <w:lang w:val="sk-SK"/>
+        </w:rPr>
+        <w:t>81 kJ/ 233 kcal; Tuk 9,1 g; Nasý</w:t>
+      </w:r>
+      <w:r>
+        <w:rPr>
+          <w:rFonts w:ascii="Calibri" w:eastAsia="Times New Roman" w:hAnsi="Calibri" w:cs="Times New Roman"/>
+          <w:color w:val="000000"/>
+          <w:sz w:val="24"/>
+          <w:szCs w:val="17"/>
+          <w:lang w:val="sk-SK"/>
+        </w:rPr>
+        <w:t>tené mastné kyseliny 0,8 g; Sacharidy 26,4 g; Cukry 2,8 g; Bielkoviny 11,5 g; Soľ 1,2 g. </w:t>
       </w:r>
       <w:r>
         <w:rPr>
@@ -1243,7 +1837,57 @@
           <w:szCs w:val="17"/>
           <w:lang w:val="sk-SK"/>
         </w:rPr>
-        <w:t>repkový olej, pitná voda, paradjkový pretlak, cukor, kvasný ocot liehový, modifikovaný škrob a stabilizátory (E412, E415, E410), korenia (jedlá soľ, cukor, korenie, sušená zelenina (cibuľa), aroma, maltodextrín, látka zvýranzňujúca chuť a vôňu (E621), antioxidant (E330), byliny, regulátor kyslosti (E262), HORČICA, chren, extrakty korenia, farbivo (E160a), HORČICA (pitná voda, HORČIČNÉ semeno, kvasný ocot liehový, jedlá soľ, korenie), VAJEČNÉ žĺtky, regulátor kyslosti (E330), jedlá soľ, farbivo (karotény), konzervant (E202), extrakty korení (extrakty korení, cukor, glukózový sirup, pitná voda, repkový olej). </w:t>
+        <w:t>repkový olej, pitná voda, paradaj</w:t>
+      </w:r>
+      <w:r>
+        <w:rPr>
+          <w:rFonts w:ascii="Calibri" w:eastAsia="Times New Roman" w:hAnsi="Calibri" w:cs="Times New Roman"/>
+          <w:color w:val="000000"/>
+          <w:sz w:val="24"/>
+          <w:szCs w:val="17"/>
+          <w:lang w:val="sk-SK"/>
+        </w:rPr>
+        <w:t>kový pretlak, cukor, kvasný ocot liehový, modifikovaný škrob a stabilizátory (E412, E415, E410), korenia (jedlá soľ, cukor, korenie, suš</w:t>
+      </w:r>
+      <w:r>
+        <w:rPr>
+          <w:rFonts w:ascii="Calibri" w:eastAsia="Times New Roman" w:hAnsi="Calibri" w:cs="Times New Roman"/>
+          <w:color w:val="000000"/>
+          <w:sz w:val="24"/>
+          <w:szCs w:val="17"/>
+          <w:lang w:val="sk-SK"/>
+        </w:rPr>
+        <w:t>ená zelenina (cibuľa), aró</w:t>
+      </w:r>
+      <w:r>
+        <w:rPr>
+          <w:rFonts w:ascii="Calibri" w:eastAsia="Times New Roman" w:hAnsi="Calibri" w:cs="Times New Roman"/>
+          <w:color w:val="000000"/>
+          <w:sz w:val="24"/>
+          <w:szCs w:val="17"/>
+          <w:lang w:val="sk-SK"/>
+        </w:rPr>
+        <w:t xml:space="preserve">ma, maltodextrín, látka </w:t>
+      </w:r>
+      <w:r>
+        <w:rPr>
+          <w:rFonts w:ascii="Calibri" w:eastAsia="Times New Roman" w:hAnsi="Calibri" w:cs="Times New Roman"/>
+          <w:color w:val="000000"/>
+          <w:sz w:val="24"/>
+          <w:szCs w:val="17"/>
+          <w:lang w:val="sk-SK"/>
+        </w:rPr>
+        <w:t>zvýrazňujúca</w:t>
+      </w:r>
+      <w:r>
+        <w:rPr>
+          <w:rFonts w:ascii="Calibri" w:eastAsia="Times New Roman" w:hAnsi="Calibri" w:cs="Times New Roman"/>
+          <w:color w:val="000000"/>
+          <w:sz w:val="24"/>
+          <w:szCs w:val="17"/>
+          <w:lang w:val="sk-SK"/>
+        </w:rPr>
+        <w:t xml:space="preserve"> chuť a vôňu (E621), antioxidant (E330), byliny, regulátor kyslosti (E262), HORČICA, chren, extrakty korenia, farbivo (E160a), HORČICA (pitná voda, HORČIČNÉ semeno, kvasný ocot liehový, jedlá soľ, korenie), VAJEČNÉ žĺtky, regulátor kyslosti (E330), jedlá soľ, farbivo (karotény), konzervant (E202), extrakty korení (extrakty korení, cukor, glukózový sirup, pitná voda, repkový olej). </w:t>
       </w:r>
       <w:r>
         <w:rPr>
@@ -1265,7 +1909,27 @@
           <w:szCs w:val="17"/>
           <w:lang w:val="sk-SK"/>
         </w:rPr>
-        <w:t>bravčové stehno 70%, pitná voda 24%, jedlá soľ, konzervačná látka: E250, stabilizátory: E451, E450, zahusťovadlá: E407a, E415, cukor, antioxidanty: E316, E301 </w:t>
+        <w:t>bravčové stehno 70%, pitná voda 24%, jedlá soľ, konzervačná látka: E250, stabilizátory: E451, E450, zahusťovadlá: E407a, E415, cukor, antioxidanty: E316, E301</w:t>
+      </w:r>
+      <w:r>
+        <w:rPr>
+          <w:rFonts w:ascii="Calibri" w:eastAsia="Times New Roman" w:hAnsi="Calibri" w:cs="Times New Roman"/>
+          <w:color w:val="000000"/>
+          <w:sz w:val="24"/>
+          <w:szCs w:val="17"/>
+          <w:lang w:val="sk-SK"/>
+        </w:rPr>
+        <w:t>.</w:t>
+      </w:r>
+      <w:r>
+        <w:rPr>
+          <w:rFonts w:ascii="Calibri" w:eastAsia="Times New Roman" w:hAnsi="Calibri" w:cs="Times New Roman"/>
+          <w:color w:val="000000"/>
+          <w:sz w:val="24"/>
+          <w:szCs w:val="17"/>
+          <w:lang w:val="sk-SK"/>
+        </w:rPr>
+        <w:t> </w:t>
       </w:r>
       <w:r>
         <w:rPr>
@@ -1287,19 +1951,7 @@
           <w:szCs w:val="17"/>
           <w:lang w:val="sk-SK"/>
         </w:rPr>
-        <w:t>VAJCIA, nálev ( pitná voda, jedlá soľ, regulátor kyslosti (kyselina mliečna a octová), antioxidanty E325, E326) </w:t>
-      </w:r>
-      <w:r>
-        <w:rPr>
-          <w:rFonts w:ascii="Calibri" w:eastAsia="Times New Roman" w:hAnsi="Calibri" w:cs="Times New Roman"/>
-          <w:b/>
-          <w:bCs/>
-          <w:color w:val="000000"/>
-          <w:sz w:val="24"/>
-          <w:szCs w:val="17"/>
-          <w:lang w:val="sk-SK"/>
-        </w:rPr>
-        <w:t>uhorka 3,05 %: </w:t>
+        <w:t>VAJCIA, nálev ( pitná voda, jedlá soľ, regulátor kyslosti (kyselina mliečna a octová), antioxidanty E325, E326)</w:t>
       </w:r>
       <w:r>
         <w:rPr>
@@ -1314,24 +1966,101 @@
       <w:r>
         <w:rPr>
           <w:rFonts w:ascii="Calibri" w:eastAsia="Times New Roman" w:hAnsi="Calibri" w:cs="Times New Roman"/>
-          <w:b/>
-          <w:bCs/>
-          <w:color w:val="000000"/>
-          <w:sz w:val="24"/>
-          <w:szCs w:val="17"/>
-          <w:lang w:val="sk-SK"/>
-        </w:rPr>
-        <w:t>kápia sterilizovaná 4,58 %: </w:t>
-      </w:r>
-      <w:r>
-        <w:rPr>
-          <w:rFonts w:ascii="Calibri" w:eastAsia="Times New Roman" w:hAnsi="Calibri" w:cs="Times New Roman"/>
-          <w:color w:val="000000"/>
-          <w:sz w:val="24"/>
-          <w:szCs w:val="17"/>
-          <w:lang w:val="sk-SK"/>
-        </w:rPr>
-        <w:t>červená paprika, pitná voda, ocot kvasný liehový, cukor, jedlá soľ, konzervačná látka (benzoan sodny). </w:t>
+          <w:color w:val="000000"/>
+          <w:sz w:val="24"/>
+          <w:szCs w:val="17"/>
+          <w:lang w:val="sk-SK"/>
+        </w:rPr>
+        <w:t> </w:t>
+      </w:r>
+      <w:r>
+        <w:rPr>
+          <w:rFonts w:ascii="Calibri" w:eastAsia="Times New Roman" w:hAnsi="Calibri" w:cs="Times New Roman"/>
+          <w:b/>
+          <w:bCs/>
+          <w:color w:val="000000"/>
+          <w:sz w:val="24"/>
+          <w:szCs w:val="17"/>
+          <w:lang w:val="sk-SK"/>
+        </w:rPr>
+        <w:t>uhorka 3,05 %</w:t>
+      </w:r>
+      <w:r>
+        <w:rPr>
+          <w:rFonts w:ascii="Calibri" w:eastAsia="Times New Roman" w:hAnsi="Calibri" w:cs="Times New Roman"/>
+          <w:bCs/>
+          <w:color w:val="000000"/>
+          <w:sz w:val="24"/>
+          <w:szCs w:val="17"/>
+          <w:lang w:val="sk-SK"/>
+        </w:rPr>
+        <w:t>.</w:t>
+      </w:r>
+      <w:r>
+        <w:rPr>
+          <w:rFonts w:ascii="Calibri" w:eastAsia="Times New Roman" w:hAnsi="Calibri" w:cs="Times New Roman"/>
+          <w:b/>
+          <w:bCs/>
+          <w:color w:val="000000"/>
+          <w:sz w:val="24"/>
+          <w:szCs w:val="17"/>
+          <w:lang w:val="sk-SK"/>
+        </w:rPr>
+        <w:t xml:space="preserve"> </w:t>
+      </w:r>
+      <w:r>
+        <w:rPr>
+          <w:rFonts w:ascii="Calibri" w:eastAsia="Times New Roman" w:hAnsi="Calibri" w:cs="Times New Roman"/>
+          <w:b/>
+          <w:bCs/>
+          <w:color w:val="000000"/>
+          <w:sz w:val="24"/>
+          <w:szCs w:val="17"/>
+          <w:lang w:val="sk-SK"/>
+        </w:rPr>
+        <w:t>kapia</w:t>
+      </w:r>
+      <w:r>
+        <w:rPr>
+          <w:rFonts w:ascii="Calibri" w:eastAsia="Times New Roman" w:hAnsi="Calibri" w:cs="Times New Roman"/>
+          <w:b/>
+          <w:bCs/>
+          <w:color w:val="000000"/>
+          <w:sz w:val="24"/>
+          <w:szCs w:val="17"/>
+          <w:lang w:val="sk-SK"/>
+        </w:rPr>
+        <w:t xml:space="preserve"> sterilizovaná 4,58 %: </w:t>
+      </w:r>
+      <w:r>
+        <w:rPr>
+          <w:rFonts w:ascii="Calibri" w:eastAsia="Times New Roman" w:hAnsi="Calibri" w:cs="Times New Roman"/>
+          <w:color w:val="000000"/>
+          <w:sz w:val="24"/>
+          <w:szCs w:val="17"/>
+          <w:lang w:val="sk-SK"/>
+        </w:rPr>
+        <w:t xml:space="preserve">červená paprika, pitná voda, ocot kvasný liehový, cukor, jedlá soľ, konzervačná látka (benzoan </w:t>
+      </w:r>
+      <w:r>
+        <w:rPr>
+          <w:rFonts w:ascii="Calibri" w:eastAsia="Times New Roman" w:hAnsi="Calibri" w:cs="Times New Roman"/>
+          <w:color w:val="000000"/>
+          <w:sz w:val="24"/>
+          <w:szCs w:val="17"/>
+          <w:lang w:val="sk-SK"/>
+        </w:rPr>
+        <w:t>sodný</w:t>
+      </w:r>
+      <w:r>
+        <w:rPr>
+          <w:rFonts w:ascii="Calibri" w:eastAsia="Times New Roman" w:hAnsi="Calibri" w:cs="Times New Roman"/>
+          <w:color w:val="000000"/>
+          <w:sz w:val="24"/>
+          <w:szCs w:val="17"/>
+          <w:lang w:val="sk-SK"/>
+        </w:rPr>
+        <w:t>). </w:t>
       </w:r>
       <w:r>
         <w:rPr>
@@ -1364,7 +2093,47 @@
           <w:szCs w:val="17"/>
           <w:lang w:val="sk-SK"/>
         </w:rPr>
-        <w:t> pšenica, špalda, jačmeň, raž, vajce, horčica, vajce, . Môže obsahovať: vajcia, sójové bôby, mlieko, orechy, sezamové semeno, . </w:t>
+        <w:t> pšenica, špalda, jač</w:t>
+      </w:r>
+      <w:r>
+        <w:rPr>
+          <w:rFonts w:ascii="Calibri" w:eastAsia="Times New Roman" w:hAnsi="Calibri" w:cs="Times New Roman"/>
+          <w:color w:val="000000"/>
+          <w:sz w:val="24"/>
+          <w:szCs w:val="17"/>
+          <w:lang w:val="sk-SK"/>
+        </w:rPr>
+        <w:t>meň, raž, vajce, horčica</w:t>
+      </w:r>
+      <w:r>
+        <w:rPr>
+          <w:rFonts w:ascii="Calibri" w:eastAsia="Times New Roman" w:hAnsi="Calibri" w:cs="Times New Roman"/>
+          <w:color w:val="000000"/>
+          <w:sz w:val="24"/>
+          <w:szCs w:val="17"/>
+          <w:lang w:val="sk-SK"/>
+        </w:rPr>
+        <w:t>. Môže obsahovať: vajcia, sójové bôby, mlieko, orechy, sez</w:t>
+      </w:r>
+      <w:r>
+        <w:rPr>
+          <w:rFonts w:ascii="Calibri" w:eastAsia="Times New Roman" w:hAnsi="Calibri" w:cs="Times New Roman"/>
+          <w:color w:val="000000"/>
+          <w:sz w:val="24"/>
+          <w:szCs w:val="17"/>
+          <w:lang w:val="sk-SK"/>
+        </w:rPr>
+        <w:t>amové semeno</w:t>
+      </w:r>
+      <w:r>
+        <w:rPr>
+          <w:rFonts w:ascii="Calibri" w:eastAsia="Times New Roman" w:hAnsi="Calibri" w:cs="Times New Roman"/>
+          <w:color w:val="000000"/>
+          <w:sz w:val="24"/>
+          <w:szCs w:val="17"/>
+          <w:lang w:val="sk-SK"/>
+        </w:rPr>
+        <w:t xml:space="preserve"> . </w:t>
       </w:r>
       <w:r>
         <w:rPr>
@@ -1419,7 +2188,27 @@
           <w:szCs w:val="17"/>
           <w:lang w:val="sk-SK"/>
         </w:rPr>
-        <w:t>874 kJ/ 208 kcal; Tuk 9,9 g; Nasytené mastné kyseliny 1,2 g; Sacharidy 20,9 g; Cukry 2,9 g; Bielkoviny 9,0 g; Soľ 1,0 g. </w:t>
+        <w:t>8</w:t>
+      </w:r>
+      <w:r>
+        <w:rPr>
+          <w:rFonts w:ascii="Calibri" w:eastAsia="Times New Roman" w:hAnsi="Calibri" w:cs="Times New Roman"/>
+          <w:color w:val="000000"/>
+          <w:sz w:val="24"/>
+          <w:szCs w:val="17"/>
+          <w:lang w:val="sk-SK"/>
+        </w:rPr>
+        <w:t>74 kJ/ 208 kcal; Tuk 9,9 g; Nasý</w:t>
+      </w:r>
+      <w:r>
+        <w:rPr>
+          <w:rFonts w:ascii="Calibri" w:eastAsia="Times New Roman" w:hAnsi="Calibri" w:cs="Times New Roman"/>
+          <w:color w:val="000000"/>
+          <w:sz w:val="24"/>
+          <w:szCs w:val="17"/>
+          <w:lang w:val="sk-SK"/>
+        </w:rPr>
+        <w:t>tené mastné kyseliny 1,2 g; Sacharidy 20,9 g; Cukry 2,9 g; Bielkoviny 9,0 g; Soľ 1,0 g. </w:t>
       </w:r>
       <w:r>
         <w:rPr>
@@ -1614,7 +2403,27 @@
           <w:szCs w:val="17"/>
           <w:lang w:val="sk-SK"/>
         </w:rPr>
-        <w:t>zemiaky, majonéza (50% repkový olej, pitná voda, 4,8% pasterizované VAJEČNÉ žĺtky, cukor, modifikovaný kukuričný škrob, kvasný ocot liehový, jedlá soľ, HORČICOVÉ SEMENO, zmes korenín, zahusťovadla: xantánová guma, guarová guma, konzervačná látka: kyselina sorbová, regulátor kyslosti: kyselina citrónová, farbivo: beta karotén, antioxidant: E385, aróma), soľ, uhorky sterilizované (uhorky, pitná voda, ocot kvasný liehový, cukor, jedlá soľ, stabilizátor: chlorid vápenatý, prírodná aróma, farbivo: riboflavín, konzervačná látka: benzoan sodný), cibuľa, mrkva, hrášok, horčica, korenie čierne mleté </w:t>
+        <w:t>zemiaky, majonéza (50% repkový olej, pitná voda, 4,8% pasterizované VAJEČNÉ žĺtky, cukor, modifikovaný kukuričný škrob, kvasný ocot liehový, jedlá soľ, HORČICOVÉ SEMENO, zmes korenín, zahusťovadla: xantánová guma, guarová guma, konzervačná látka: kyselina sorbová, regulátor kyslosti: kyselina citrónová, farbivo: beta karotén, antioxidant: E385, aróma), soľ, uhorky sterilizované (uhorky, pitná voda, ocot kvasný liehový, cukor, jedlá soľ, stabilizátor: chlorid vápenatý, prírodná aróma, farbivo: riboflavín, konzervačná látka: benzoan sodný), cibuľa, mrkva, hrášok, horčica, korenie čierne mleté</w:t>
+      </w:r>
+      <w:r>
+        <w:rPr>
+          <w:rFonts w:ascii="Calibri" w:eastAsia="Times New Roman" w:hAnsi="Calibri" w:cs="Times New Roman"/>
+          <w:color w:val="000000"/>
+          <w:sz w:val="24"/>
+          <w:szCs w:val="17"/>
+          <w:lang w:val="sk-SK"/>
+        </w:rPr>
+        <w:t>.</w:t>
+      </w:r>
+      <w:r>
+        <w:rPr>
+          <w:rFonts w:ascii="Calibri" w:eastAsia="Times New Roman" w:hAnsi="Calibri" w:cs="Times New Roman"/>
+          <w:color w:val="000000"/>
+          <w:sz w:val="24"/>
+          <w:szCs w:val="17"/>
+          <w:lang w:val="sk-SK"/>
+        </w:rPr>
+        <w:t> </w:t>
       </w:r>
       <w:r>
         <w:rPr>
@@ -1636,7 +2445,27 @@
           <w:szCs w:val="17"/>
           <w:lang w:val="sk-SK"/>
         </w:rPr>
-        <w:t>bravčové stehno 70%, pitná voda 24%, jedlá soľ, konzervačná látka: E250, stabilizátory: E451, E450, zahusťovadlá: E407a, E415, cukor, antioxidanty: E316, E301 </w:t>
+        <w:t>bravčové stehno 70%, pitná voda 24%, jedlá soľ, konzervačná látka: E250, stabilizátory: E451, E450, zahusťovadlá: E407a, E415, cukor, antioxidanty: E316, E301</w:t>
+      </w:r>
+      <w:r>
+        <w:rPr>
+          <w:rFonts w:ascii="Calibri" w:eastAsia="Times New Roman" w:hAnsi="Calibri" w:cs="Times New Roman"/>
+          <w:color w:val="000000"/>
+          <w:sz w:val="24"/>
+          <w:szCs w:val="17"/>
+          <w:lang w:val="sk-SK"/>
+        </w:rPr>
+        <w:t>.</w:t>
+      </w:r>
+      <w:r>
+        <w:rPr>
+          <w:rFonts w:ascii="Calibri" w:eastAsia="Times New Roman" w:hAnsi="Calibri" w:cs="Times New Roman"/>
+          <w:color w:val="000000"/>
+          <w:sz w:val="24"/>
+          <w:szCs w:val="17"/>
+          <w:lang w:val="sk-SK"/>
+        </w:rPr>
+        <w:t> </w:t>
       </w:r>
       <w:r>
         <w:rPr>
@@ -1658,41 +2487,93 @@
           <w:szCs w:val="17"/>
           <w:lang w:val="sk-SK"/>
         </w:rPr>
-        <w:t>VAJCIA, nálev ( pitná voda, jedlá soľ, regulátor kyslosti (kyselina mliečna a octová), antioxidanty E325, E326) </w:t>
-      </w:r>
-      <w:r>
-        <w:rPr>
-          <w:rFonts w:ascii="Calibri" w:eastAsia="Times New Roman" w:hAnsi="Calibri" w:cs="Times New Roman"/>
-          <w:b/>
-          <w:bCs/>
-          <w:color w:val="000000"/>
-          <w:sz w:val="24"/>
-          <w:szCs w:val="17"/>
-          <w:lang w:val="sk-SK"/>
-        </w:rPr>
-        <w:t>kápia sterilizovaná 3,85 %: </w:t>
-      </w:r>
-      <w:r>
-        <w:rPr>
-          <w:rFonts w:ascii="Calibri" w:eastAsia="Times New Roman" w:hAnsi="Calibri" w:cs="Times New Roman"/>
-          <w:color w:val="000000"/>
-          <w:sz w:val="24"/>
-          <w:szCs w:val="17"/>
-          <w:lang w:val="sk-SK"/>
-        </w:rPr>
-        <w:t>červená paprika, pitná voda, ocot kvasný liehový, cukor, jedlá soľ, konzervačná látka (benzoan sodny). </w:t>
-      </w:r>
-      <w:r>
-        <w:rPr>
-          <w:rFonts w:ascii="Calibri" w:eastAsia="Times New Roman" w:hAnsi="Calibri" w:cs="Times New Roman"/>
-          <w:b/>
-          <w:bCs/>
-          <w:color w:val="000000"/>
-          <w:sz w:val="24"/>
-          <w:szCs w:val="17"/>
-          <w:lang w:val="sk-SK"/>
-        </w:rPr>
-        <w:t>uhorka 2,56 %: </w:t>
+        <w:t>VAJCIA, nálev ( pitná voda, jedlá soľ, regulátor kyslosti (kyselina mliečna a octová), antioxidanty E325, E326)</w:t>
+      </w:r>
+      <w:r>
+        <w:rPr>
+          <w:rFonts w:ascii="Calibri" w:eastAsia="Times New Roman" w:hAnsi="Calibri" w:cs="Times New Roman"/>
+          <w:color w:val="000000"/>
+          <w:sz w:val="24"/>
+          <w:szCs w:val="17"/>
+          <w:lang w:val="sk-SK"/>
+        </w:rPr>
+        <w:t>.</w:t>
+      </w:r>
+      <w:r>
+        <w:rPr>
+          <w:rFonts w:ascii="Calibri" w:eastAsia="Times New Roman" w:hAnsi="Calibri" w:cs="Times New Roman"/>
+          <w:color w:val="000000"/>
+          <w:sz w:val="24"/>
+          <w:szCs w:val="17"/>
+          <w:lang w:val="sk-SK"/>
+        </w:rPr>
+        <w:t> </w:t>
+      </w:r>
+      <w:r>
+        <w:rPr>
+          <w:rFonts w:ascii="Calibri" w:eastAsia="Times New Roman" w:hAnsi="Calibri" w:cs="Times New Roman"/>
+          <w:b/>
+          <w:bCs/>
+          <w:color w:val="000000"/>
+          <w:sz w:val="24"/>
+          <w:szCs w:val="17"/>
+          <w:lang w:val="sk-SK"/>
+        </w:rPr>
+        <w:t>kapia</w:t>
+      </w:r>
+      <w:r>
+        <w:rPr>
+          <w:rFonts w:ascii="Calibri" w:eastAsia="Times New Roman" w:hAnsi="Calibri" w:cs="Times New Roman"/>
+          <w:b/>
+          <w:bCs/>
+          <w:color w:val="000000"/>
+          <w:sz w:val="24"/>
+          <w:szCs w:val="17"/>
+          <w:lang w:val="sk-SK"/>
+        </w:rPr>
+        <w:t xml:space="preserve"> sterilizovaná 3,85 %: </w:t>
+      </w:r>
+      <w:r>
+        <w:rPr>
+          <w:rFonts w:ascii="Calibri" w:eastAsia="Times New Roman" w:hAnsi="Calibri" w:cs="Times New Roman"/>
+          <w:color w:val="000000"/>
+          <w:sz w:val="24"/>
+          <w:szCs w:val="17"/>
+          <w:lang w:val="sk-SK"/>
+        </w:rPr>
+        <w:t xml:space="preserve">červená paprika, pitná voda, ocot kvasný liehový, cukor, jedlá soľ, konzervačná látka (benzoan </w:t>
+      </w:r>
+      <w:r>
+        <w:rPr>
+          <w:rFonts w:ascii="Calibri" w:eastAsia="Times New Roman" w:hAnsi="Calibri" w:cs="Times New Roman"/>
+          <w:color w:val="000000"/>
+          <w:sz w:val="24"/>
+          <w:szCs w:val="17"/>
+          <w:lang w:val="sk-SK"/>
+        </w:rPr>
+        <w:t>sodný</w:t>
+      </w:r>
+      <w:r>
+        <w:rPr>
+          <w:rFonts w:ascii="Calibri" w:eastAsia="Times New Roman" w:hAnsi="Calibri" w:cs="Times New Roman"/>
+          <w:color w:val="000000"/>
+          <w:sz w:val="24"/>
+          <w:szCs w:val="17"/>
+          <w:lang w:val="sk-SK"/>
+        </w:rPr>
+        <w:t>). </w:t>
+      </w:r>
+      <w:r>
+        <w:rPr>
+          <w:rFonts w:ascii="Calibri" w:eastAsia="Times New Roman" w:hAnsi="Calibri" w:cs="Times New Roman"/>
+          <w:b/>
+          <w:bCs/>
+          <w:color w:val="000000"/>
+          <w:sz w:val="24"/>
+          <w:szCs w:val="17"/>
+          <w:lang w:val="sk-SK"/>
+        </w:rPr>
+        <w:t>uhorka 2,56 %</w:t>
       </w:r>
       <w:r>
         <w:rPr>
@@ -1734,7 +2615,47 @@
           <w:szCs w:val="17"/>
           <w:lang w:val="sk-SK"/>
         </w:rPr>
-        <w:t> pšenica, špalda, jačmeň, raž, vajce, horčicové semeno, horčica, vajce, . Môže obsahovať: vajcia, sójové bôby, mlieko, orechy, sezamové semeno, sezam, zeler, mlieko, . </w:t>
+        <w:t> pšenica, špalda, jačmeň, raž, vajce, h</w:t>
+      </w:r>
+      <w:r>
+        <w:rPr>
+          <w:rFonts w:ascii="Calibri" w:eastAsia="Times New Roman" w:hAnsi="Calibri" w:cs="Times New Roman"/>
+          <w:color w:val="000000"/>
+          <w:sz w:val="24"/>
+          <w:szCs w:val="17"/>
+          <w:lang w:val="sk-SK"/>
+        </w:rPr>
+        <w:t>orčicové semeno, horčica</w:t>
+      </w:r>
+      <w:r>
+        <w:rPr>
+          <w:rFonts w:ascii="Calibri" w:eastAsia="Times New Roman" w:hAnsi="Calibri" w:cs="Times New Roman"/>
+          <w:color w:val="000000"/>
+          <w:sz w:val="24"/>
+          <w:szCs w:val="17"/>
+          <w:lang w:val="sk-SK"/>
+        </w:rPr>
+        <w:t>. Môže obsahovať: vajcia, sójové bôby, mlieko, orechy, sezamov</w:t>
+      </w:r>
+      <w:r>
+        <w:rPr>
+          <w:rFonts w:ascii="Calibri" w:eastAsia="Times New Roman" w:hAnsi="Calibri" w:cs="Times New Roman"/>
+          <w:color w:val="000000"/>
+          <w:sz w:val="24"/>
+          <w:szCs w:val="17"/>
+          <w:lang w:val="sk-SK"/>
+        </w:rPr>
+        <w:t>é semeno, sezam, zeler</w:t>
+      </w:r>
+      <w:r>
+        <w:rPr>
+          <w:rFonts w:ascii="Calibri" w:eastAsia="Times New Roman" w:hAnsi="Calibri" w:cs="Times New Roman"/>
+          <w:color w:val="000000"/>
+          <w:sz w:val="24"/>
+          <w:szCs w:val="17"/>
+          <w:lang w:val="sk-SK"/>
+        </w:rPr>
+        <w:t>. </w:t>
       </w:r>
       <w:r>
         <w:rPr>
@@ -1789,7 +2710,27 @@
           <w:szCs w:val="17"/>
           <w:lang w:val="sk-SK"/>
         </w:rPr>
-        <w:t>683 kJ/ 162 kcal; Tuk 6,2 g; Nasytené mastné kyseliny 0,9 g; Sacharidy 18,7 g; Cukry 1,1 g; Bielkoviny 8,0 g; Soľ 0,9 g. </w:t>
+        <w:t xml:space="preserve">683 kJ/ 162 kcal; Tuk 6,2 g; </w:t>
+      </w:r>
+      <w:r>
+        <w:rPr>
+          <w:rFonts w:ascii="Calibri" w:eastAsia="Times New Roman" w:hAnsi="Calibri" w:cs="Times New Roman"/>
+          <w:color w:val="000000"/>
+          <w:sz w:val="24"/>
+          <w:szCs w:val="17"/>
+          <w:lang w:val="sk-SK"/>
+        </w:rPr>
+        <w:t>Nasýtené</w:t>
+      </w:r>
+      <w:r>
+        <w:rPr>
+          <w:rFonts w:ascii="Calibri" w:eastAsia="Times New Roman" w:hAnsi="Calibri" w:cs="Times New Roman"/>
+          <w:color w:val="000000"/>
+          <w:sz w:val="24"/>
+          <w:szCs w:val="17"/>
+          <w:lang w:val="sk-SK"/>
+        </w:rPr>
+        <w:t xml:space="preserve"> mastné kyseliny 0,9 g; Sacharidy 18,7 g; Cukry 1,1 g; Bielkoviny 8,0 g; Soľ 0,9 g. </w:t>
       </w:r>
       <w:r>
         <w:rPr>
@@ -1977,7 +2918,27 @@
           <w:szCs w:val="17"/>
           <w:lang w:val="sk-SK"/>
         </w:rPr>
-        <w:t>morčacie mäso 76 %, pitná voda, modifikovaný zemiakový škrob (E1420), jedlá soľ, konzervačná látka (E250), stabilizátory (E450, E451), extrakty korenín, zahusťovadlo (E407), zvýraňovač chuti (E621), antioxidant (E316), aróma. </w:t>
+        <w:t xml:space="preserve">morčacie mäso 76 %, pitná voda, modifikovaný zemiakový škrob (E1420), jedlá soľ, konzervačná látka (E250), stabilizátory (E450, E451), extrakty korenín, zahusťovadlo (E407), </w:t>
+      </w:r>
+      <w:r>
+        <w:rPr>
+          <w:rFonts w:ascii="Calibri" w:eastAsia="Times New Roman" w:hAnsi="Calibri" w:cs="Times New Roman"/>
+          <w:color w:val="000000"/>
+          <w:sz w:val="24"/>
+          <w:szCs w:val="17"/>
+          <w:lang w:val="sk-SK"/>
+        </w:rPr>
+        <w:t>zvýrazňovač</w:t>
+      </w:r>
+      <w:r>
+        <w:rPr>
+          <w:rFonts w:ascii="Calibri" w:eastAsia="Times New Roman" w:hAnsi="Calibri" w:cs="Times New Roman"/>
+          <w:color w:val="000000"/>
+          <w:sz w:val="24"/>
+          <w:szCs w:val="17"/>
+          <w:lang w:val="sk-SK"/>
+        </w:rPr>
+        <w:t xml:space="preserve"> chuti (E621), antioxidant (E316), aróma. </w:t>
       </w:r>
       <w:r>
         <w:rPr>
@@ -1999,19 +2960,189 @@
           <w:szCs w:val="17"/>
           <w:lang w:val="sk-SK"/>
         </w:rPr>
-        <w:t>pasterizovaná SMOTANA 78 % hm., kokosový rastinný tuk 18 % hm., sučené MLIEKO, sušná STVÁTKA, zemiakový škrob, jedlá soľ 0,5 % hm., smotanová kultúra</w:t>
-      </w:r>
-      <w:r>
-        <w:rPr>
-          <w:rFonts w:ascii="Calibri" w:eastAsia="Times New Roman" w:hAnsi="Calibri" w:cs="Times New Roman"/>
-          <w:b/>
-          <w:bCs/>
-          <w:color w:val="000000"/>
-          <w:sz w:val="24"/>
-          <w:szCs w:val="17"/>
-          <w:lang w:val="sk-SK"/>
-        </w:rPr>
-        <w:t>paprika farebná 8,47 %: šalát little gem 4,24 %: </w:t>
+        <w:t xml:space="preserve">pasterizovaná SMOTANA 78 % hm., kokosový </w:t>
+      </w:r>
+      <w:r>
+        <w:rPr>
+          <w:rFonts w:ascii="Calibri" w:eastAsia="Times New Roman" w:hAnsi="Calibri" w:cs="Times New Roman"/>
+          <w:color w:val="000000"/>
+          <w:sz w:val="24"/>
+          <w:szCs w:val="17"/>
+          <w:lang w:val="sk-SK"/>
+        </w:rPr>
+        <w:t>rastlinný</w:t>
+      </w:r>
+      <w:r>
+        <w:rPr>
+          <w:rFonts w:ascii="Calibri" w:eastAsia="Times New Roman" w:hAnsi="Calibri" w:cs="Times New Roman"/>
+          <w:color w:val="000000"/>
+          <w:sz w:val="24"/>
+          <w:szCs w:val="17"/>
+          <w:lang w:val="sk-SK"/>
+        </w:rPr>
+        <w:t xml:space="preserve"> tuk 18 % hm., </w:t>
+      </w:r>
+      <w:r>
+        <w:rPr>
+          <w:rFonts w:ascii="Calibri" w:eastAsia="Times New Roman" w:hAnsi="Calibri" w:cs="Times New Roman"/>
+          <w:color w:val="000000"/>
+          <w:sz w:val="24"/>
+          <w:szCs w:val="17"/>
+          <w:lang w:val="sk-SK"/>
+        </w:rPr>
+        <w:t>sušené</w:t>
+      </w:r>
+      <w:r>
+        <w:rPr>
+          <w:rFonts w:ascii="Calibri" w:eastAsia="Times New Roman" w:hAnsi="Calibri" w:cs="Times New Roman"/>
+          <w:color w:val="000000"/>
+          <w:sz w:val="24"/>
+          <w:szCs w:val="17"/>
+          <w:lang w:val="sk-SK"/>
+        </w:rPr>
+        <w:t xml:space="preserve"> MLIEKO, </w:t>
+      </w:r>
+      <w:r>
+        <w:rPr>
+          <w:rFonts w:ascii="Calibri" w:eastAsia="Times New Roman" w:hAnsi="Calibri" w:cs="Times New Roman"/>
+          <w:color w:val="000000"/>
+          <w:sz w:val="24"/>
+          <w:szCs w:val="17"/>
+          <w:lang w:val="sk-SK"/>
+        </w:rPr>
+        <w:t>suš</w:t>
+      </w:r>
+      <w:r>
+        <w:rPr>
+          <w:rFonts w:ascii="Calibri" w:eastAsia="Times New Roman" w:hAnsi="Calibri" w:cs="Times New Roman"/>
+          <w:color w:val="000000"/>
+          <w:sz w:val="24"/>
+          <w:szCs w:val="17"/>
+          <w:lang w:val="sk-SK"/>
+        </w:rPr>
+        <w:t>e</w:t>
+      </w:r>
+      <w:r>
+        <w:rPr>
+          <w:rFonts w:ascii="Calibri" w:eastAsia="Times New Roman" w:hAnsi="Calibri" w:cs="Times New Roman"/>
+          <w:color w:val="000000"/>
+          <w:sz w:val="24"/>
+          <w:szCs w:val="17"/>
+          <w:lang w:val="sk-SK"/>
+        </w:rPr>
+        <w:t>n</w:t>
+      </w:r>
+      <w:r>
+        <w:rPr>
+          <w:rFonts w:ascii="Calibri" w:eastAsia="Times New Roman" w:hAnsi="Calibri" w:cs="Times New Roman"/>
+          <w:color w:val="000000"/>
+          <w:sz w:val="24"/>
+          <w:szCs w:val="17"/>
+          <w:lang w:val="sk-SK"/>
+        </w:rPr>
+        <w:t>á</w:t>
+      </w:r>
+      <w:r>
+        <w:rPr>
+          <w:rFonts w:ascii="Calibri" w:eastAsia="Times New Roman" w:hAnsi="Calibri" w:cs="Times New Roman"/>
+          <w:color w:val="000000"/>
+          <w:sz w:val="24"/>
+          <w:szCs w:val="17"/>
+          <w:lang w:val="sk-SK"/>
+        </w:rPr>
+        <w:t xml:space="preserve"> STVÁTKA, zemiakový škrob, jedlá soľ 0,5 % hm., smotanová </w:t>
+      </w:r>
+      <w:r>
+        <w:rPr>
+          <w:rFonts w:ascii="Calibri" w:eastAsia="Times New Roman" w:hAnsi="Calibri" w:cs="Times New Roman"/>
+          <w:color w:val="000000"/>
+          <w:sz w:val="24"/>
+          <w:szCs w:val="17"/>
+          <w:lang w:val="sk-SK"/>
+        </w:rPr>
+        <w:t>kultúra</w:t>
+      </w:r>
+      <w:r>
+        <w:rPr>
+          <w:rFonts w:ascii="Calibri" w:eastAsia="Times New Roman" w:hAnsi="Calibri" w:cs="Times New Roman"/>
+          <w:color w:val="000000"/>
+          <w:sz w:val="24"/>
+          <w:szCs w:val="17"/>
+          <w:lang w:val="sk-SK"/>
+        </w:rPr>
+        <w:t>.</w:t>
+      </w:r>
+      <w:r>
+        <w:rPr>
+          <w:rFonts w:ascii="Calibri" w:eastAsia="Times New Roman" w:hAnsi="Calibri" w:cs="Times New Roman"/>
+          <w:b/>
+          <w:bCs/>
+          <w:color w:val="000000"/>
+          <w:sz w:val="24"/>
+          <w:szCs w:val="17"/>
+          <w:lang w:val="sk-SK"/>
+        </w:rPr>
+        <w:t xml:space="preserve"> paprika</w:t>
+      </w:r>
+      <w:r>
+        <w:rPr>
+          <w:rFonts w:ascii="Calibri" w:eastAsia="Times New Roman" w:hAnsi="Calibri" w:cs="Times New Roman"/>
+          <w:b/>
+          <w:bCs/>
+          <w:color w:val="000000"/>
+          <w:sz w:val="24"/>
+          <w:szCs w:val="17"/>
+          <w:lang w:val="sk-SK"/>
+        </w:rPr>
+        <w:t xml:space="preserve"> farebná 8,47 % </w:t>
+      </w:r>
+      <w:r>
+        <w:rPr>
+          <w:rFonts w:ascii="Calibri" w:eastAsia="Times New Roman" w:hAnsi="Calibri" w:cs="Times New Roman"/>
+          <w:b/>
+          <w:bCs/>
+          <w:color w:val="000000"/>
+          <w:sz w:val="24"/>
+          <w:szCs w:val="17"/>
+          <w:lang w:val="sk-SK"/>
+        </w:rPr>
+        <w:t xml:space="preserve">. </w:t>
+      </w:r>
+      <w:r>
+        <w:rPr>
+          <w:rFonts w:ascii="Calibri" w:eastAsia="Times New Roman" w:hAnsi="Calibri" w:cs="Times New Roman"/>
+          <w:b/>
+          <w:bCs/>
+          <w:color w:val="000000"/>
+          <w:sz w:val="24"/>
+          <w:szCs w:val="17"/>
+          <w:lang w:val="sk-SK"/>
+        </w:rPr>
+        <w:t>šalát little gem 4,24 %</w:t>
+      </w:r>
+      <w:r>
+        <w:rPr>
+          <w:rFonts w:ascii="Calibri" w:eastAsia="Times New Roman" w:hAnsi="Calibri" w:cs="Times New Roman"/>
+          <w:b/>
+          <w:bCs/>
+          <w:color w:val="000000"/>
+          <w:sz w:val="24"/>
+          <w:szCs w:val="17"/>
+          <w:lang w:val="sk-SK"/>
+        </w:rPr>
+        <w:t>.</w:t>
+      </w:r>
+      <w:r>
+        <w:rPr>
+          <w:rFonts w:ascii="Calibri" w:eastAsia="Times New Roman" w:hAnsi="Calibri" w:cs="Times New Roman"/>
+          <w:b/>
+          <w:bCs/>
+          <w:color w:val="000000"/>
+          <w:sz w:val="24"/>
+          <w:szCs w:val="17"/>
+          <w:lang w:val="sk-SK"/>
+        </w:rPr>
+        <w:t> </w:t>
       </w:r>
       <w:r>
         <w:rPr>
@@ -2043,7 +3174,57 @@
           <w:szCs w:val="17"/>
           <w:lang w:val="sk-SK"/>
         </w:rPr>
-        <w:t> pšenica, špalda, jačmeň, raž, mlieko, . Môže obsahovať: vajcia, sójové bôby, mlieko, orechy, sezamové semeno, . </w:t>
+        <w:t> pšenic</w:t>
+      </w:r>
+      <w:r>
+        <w:rPr>
+          <w:rFonts w:ascii="Calibri" w:eastAsia="Times New Roman" w:hAnsi="Calibri" w:cs="Times New Roman"/>
+          <w:color w:val="000000"/>
+          <w:sz w:val="24"/>
+          <w:szCs w:val="17"/>
+          <w:lang w:val="sk-SK"/>
+        </w:rPr>
+        <w:t>a, špalda, jačmeň, raž, mlieko</w:t>
+      </w:r>
+      <w:r>
+        <w:rPr>
+          <w:rFonts w:ascii="Calibri" w:eastAsia="Times New Roman" w:hAnsi="Calibri" w:cs="Times New Roman"/>
+          <w:color w:val="000000"/>
+          <w:sz w:val="24"/>
+          <w:szCs w:val="17"/>
+          <w:lang w:val="sk-SK"/>
+        </w:rPr>
+        <w:t>. Môže obsahovať: vajcia, sójové</w:t>
+      </w:r>
+      <w:r>
+        <w:rPr>
+          <w:rFonts w:ascii="Calibri" w:eastAsia="Times New Roman" w:hAnsi="Calibri" w:cs="Times New Roman"/>
+          <w:color w:val="000000"/>
+          <w:sz w:val="24"/>
+          <w:szCs w:val="17"/>
+          <w:lang w:val="sk-SK"/>
+        </w:rPr>
+        <w:t xml:space="preserve"> bôby, mlieko, orechy, sezamové </w:t>
+      </w:r>
+      <w:r>
+        <w:rPr>
+          <w:rFonts w:ascii="Calibri" w:eastAsia="Times New Roman" w:hAnsi="Calibri" w:cs="Times New Roman"/>
+          <w:color w:val="000000"/>
+          <w:sz w:val="24"/>
+          <w:szCs w:val="17"/>
+          <w:lang w:val="sk-SK"/>
+        </w:rPr>
+        <w:t>semeno. </w:t>
+      </w:r>
+      <w:r>
+        <w:rPr>
+          <w:rFonts w:ascii="Calibri" w:eastAsia="Times New Roman" w:hAnsi="Calibri" w:cs="Times New Roman"/>
+          <w:color w:val="000000"/>
+          <w:sz w:val="24"/>
+          <w:szCs w:val="17"/>
+          <w:lang w:val="sk-SK"/>
+        </w:rPr>
+        <w:t>Môže obsahovať: -</w:t>
       </w:r>
       <w:r>
         <w:rPr>
@@ -2098,7 +3279,27 @@
           <w:szCs w:val="17"/>
           <w:lang w:val="sk-SK"/>
         </w:rPr>
-        <w:t>817 kJ/ 194 kcal; Tuk 8,5 g; Nasytené mastné kyseliny 4,5 g; Sacharidy 21,3 g; Cukry 1,4 g; Bielkoviny 8,3 g; Soľ 1,0 g. </w:t>
+        <w:t xml:space="preserve">817 kJ/ 194 kcal; Tuk 8,5 g; </w:t>
+      </w:r>
+      <w:r>
+        <w:rPr>
+          <w:rFonts w:ascii="Calibri" w:eastAsia="Times New Roman" w:hAnsi="Calibri" w:cs="Times New Roman"/>
+          <w:color w:val="000000"/>
+          <w:sz w:val="24"/>
+          <w:szCs w:val="17"/>
+          <w:lang w:val="sk-SK"/>
+        </w:rPr>
+        <w:t>Nasýtené</w:t>
+      </w:r>
+      <w:r>
+        <w:rPr>
+          <w:rFonts w:ascii="Calibri" w:eastAsia="Times New Roman" w:hAnsi="Calibri" w:cs="Times New Roman"/>
+          <w:color w:val="000000"/>
+          <w:sz w:val="24"/>
+          <w:szCs w:val="17"/>
+          <w:lang w:val="sk-SK"/>
+        </w:rPr>
+        <w:t xml:space="preserve"> mastné kyseliny 4,5 g; Sacharidy 21,3 g; Cukry 1,4 g; Bielkoviny 8,3 g; Soľ 1,0 g. </w:t>
       </w:r>
       <w:r>
         <w:rPr>
@@ -2329,29 +3530,61 @@
           <w:szCs w:val="17"/>
           <w:lang w:val="sk-SK"/>
         </w:rPr>
-        <w:t>majonéza budejovická 14,34 %: </w:t>
-      </w:r>
-      <w:r>
-        <w:rPr>
-          <w:rFonts w:ascii="Calibri" w:eastAsia="Times New Roman" w:hAnsi="Calibri" w:cs="Times New Roman"/>
-          <w:color w:val="000000"/>
-          <w:sz w:val="24"/>
-          <w:szCs w:val="17"/>
-          <w:lang w:val="sk-SK"/>
-        </w:rPr>
-        <w:t>repkový olej, VAJEČNÉ žĺtky, kvasný ocot liehový, pitná voda, jedlá soľ</w:t>
-      </w:r>
-      <w:r>
-        <w:rPr>
-          <w:rFonts w:ascii="Calibri" w:eastAsia="Times New Roman" w:hAnsi="Calibri" w:cs="Times New Roman"/>
-          <w:b/>
-          <w:bCs/>
-          <w:color w:val="000000"/>
-          <w:sz w:val="24"/>
-          <w:szCs w:val="17"/>
-          <w:lang w:val="sk-SK"/>
-        </w:rPr>
-        <w:t>vajce 10,04 %: </w:t>
+        <w:t xml:space="preserve">majonéza budějovická 14,34 %: </w:t>
+      </w:r>
+      <w:r>
+        <w:rPr>
+          <w:rFonts w:ascii="Calibri" w:eastAsia="Times New Roman" w:hAnsi="Calibri" w:cs="Times New Roman"/>
+          <w:color w:val="000000"/>
+          <w:sz w:val="24"/>
+          <w:szCs w:val="17"/>
+          <w:lang w:val="sk-SK"/>
+        </w:rPr>
+        <w:t xml:space="preserve">repkový olej, VAJEČNÉ žĺtky, kvasný ocot liehový, pitná voda, jedlá </w:t>
+      </w:r>
+      <w:r>
+        <w:rPr>
+          <w:rFonts w:ascii="Calibri" w:eastAsia="Times New Roman" w:hAnsi="Calibri" w:cs="Times New Roman"/>
+          <w:color w:val="000000"/>
+          <w:sz w:val="24"/>
+          <w:szCs w:val="17"/>
+          <w:lang w:val="sk-SK"/>
+        </w:rPr>
+        <w:t>soľ</w:t>
+      </w:r>
+      <w:r>
+        <w:rPr>
+          <w:rFonts w:ascii="Calibri" w:eastAsia="Times New Roman" w:hAnsi="Calibri" w:cs="Times New Roman"/>
+          <w:color w:val="000000"/>
+          <w:sz w:val="24"/>
+          <w:szCs w:val="17"/>
+          <w:lang w:val="sk-SK"/>
+        </w:rPr>
+        <w:t>.</w:t>
+      </w:r>
+      <w:r>
+        <w:rPr>
+          <w:rFonts w:ascii="Calibri" w:eastAsia="Times New Roman" w:hAnsi="Calibri" w:cs="Times New Roman"/>
+          <w:b/>
+          <w:bCs/>
+          <w:color w:val="000000"/>
+          <w:sz w:val="24"/>
+          <w:szCs w:val="17"/>
+          <w:lang w:val="sk-SK"/>
+        </w:rPr>
+        <w:t xml:space="preserve"> vajce</w:t>
+      </w:r>
+      <w:r>
+        <w:rPr>
+          <w:rFonts w:ascii="Calibri" w:eastAsia="Times New Roman" w:hAnsi="Calibri" w:cs="Times New Roman"/>
+          <w:b/>
+          <w:bCs/>
+          <w:color w:val="000000"/>
+          <w:sz w:val="24"/>
+          <w:szCs w:val="17"/>
+          <w:lang w:val="sk-SK"/>
+        </w:rPr>
+        <w:t xml:space="preserve"> 10,04 %: </w:t>
       </w:r>
       <w:r>
         <w:rPr>
@@ -2366,6 +3599,16 @@
       <w:r>
         <w:rPr>
           <w:rFonts w:ascii="Calibri" w:eastAsia="Times New Roman" w:hAnsi="Calibri" w:cs="Times New Roman"/>
+          <w:color w:val="000000"/>
+          <w:sz w:val="24"/>
+          <w:szCs w:val="17"/>
+          <w:lang w:val="sk-SK"/>
+        </w:rPr>
+        <w:t xml:space="preserve">. </w:t>
+      </w:r>
+      <w:r>
+        <w:rPr>
+          <w:rFonts w:ascii="Calibri" w:eastAsia="Times New Roman" w:hAnsi="Calibri" w:cs="Times New Roman"/>
           <w:b/>
           <w:bCs/>
           <w:color w:val="000000"/>
@@ -2383,19 +3626,83 @@
           <w:szCs w:val="17"/>
           <w:lang w:val="sk-SK"/>
         </w:rPr>
-        <w:t>MLIEKO, jedlá soľ, mliekárenske kultúry, chlorid vápenatý E509, syridlo, farbivo E160b </w:t>
-      </w:r>
-      <w:r>
-        <w:rPr>
-          <w:rFonts w:ascii="Calibri" w:eastAsia="Times New Roman" w:hAnsi="Calibri" w:cs="Times New Roman"/>
-          <w:b/>
-          <w:bCs/>
-          <w:color w:val="000000"/>
-          <w:sz w:val="24"/>
-          <w:szCs w:val="17"/>
-          <w:lang w:val="sk-SK"/>
-        </w:rPr>
-        <w:t>zelená paprika 7,17 %: </w:t>
+        <w:t xml:space="preserve">MLIEKO, jedlá soľ, </w:t>
+      </w:r>
+      <w:r>
+        <w:rPr>
+          <w:rFonts w:ascii="Calibri" w:eastAsia="Times New Roman" w:hAnsi="Calibri" w:cs="Times New Roman"/>
+          <w:color w:val="000000"/>
+          <w:sz w:val="24"/>
+          <w:szCs w:val="17"/>
+          <w:lang w:val="sk-SK"/>
+        </w:rPr>
+        <w:t>mliekarenské</w:t>
+      </w:r>
+      <w:r>
+        <w:rPr>
+          <w:rFonts w:ascii="Calibri" w:eastAsia="Times New Roman" w:hAnsi="Calibri" w:cs="Times New Roman"/>
+          <w:color w:val="000000"/>
+          <w:sz w:val="24"/>
+          <w:szCs w:val="17"/>
+          <w:lang w:val="sk-SK"/>
+        </w:rPr>
+        <w:t xml:space="preserve"> kultúry, chlorid vápenatý E509, syridlo, farbivo E160b</w:t>
+      </w:r>
+      <w:r>
+        <w:rPr>
+          <w:rFonts w:ascii="Calibri" w:eastAsia="Times New Roman" w:hAnsi="Calibri" w:cs="Times New Roman"/>
+          <w:color w:val="000000"/>
+          <w:sz w:val="24"/>
+          <w:szCs w:val="17"/>
+          <w:lang w:val="sk-SK"/>
+        </w:rPr>
+        <w:t>.</w:t>
+      </w:r>
+      <w:r>
+        <w:rPr>
+          <w:rFonts w:ascii="Calibri" w:eastAsia="Times New Roman" w:hAnsi="Calibri" w:cs="Times New Roman"/>
+          <w:color w:val="000000"/>
+          <w:sz w:val="24"/>
+          <w:szCs w:val="17"/>
+          <w:lang w:val="sk-SK"/>
+        </w:rPr>
+        <w:t> </w:t>
+      </w:r>
+      <w:r>
+        <w:rPr>
+          <w:rFonts w:ascii="Calibri" w:eastAsia="Times New Roman" w:hAnsi="Calibri" w:cs="Times New Roman"/>
+          <w:b/>
+          <w:bCs/>
+          <w:color w:val="000000"/>
+          <w:sz w:val="24"/>
+          <w:szCs w:val="17"/>
+          <w:lang w:val="sk-SK"/>
+        </w:rPr>
+        <w:t>zelená paprika 7,17 %</w:t>
+      </w:r>
+      <w:r>
+        <w:rPr>
+          <w:rFonts w:ascii="Calibri" w:eastAsia="Times New Roman" w:hAnsi="Calibri" w:cs="Times New Roman"/>
+          <w:b/>
+          <w:bCs/>
+          <w:color w:val="000000"/>
+          <w:sz w:val="24"/>
+          <w:szCs w:val="17"/>
+          <w:lang w:val="sk-SK"/>
+        </w:rPr>
+        <w:t>.</w:t>
+      </w:r>
+      <w:r>
+        <w:rPr>
+          <w:rFonts w:ascii="Calibri" w:eastAsia="Times New Roman" w:hAnsi="Calibri" w:cs="Times New Roman"/>
+          <w:b/>
+          <w:bCs/>
+          <w:color w:val="000000"/>
+          <w:sz w:val="24"/>
+          <w:szCs w:val="17"/>
+          <w:lang w:val="sk-SK"/>
+        </w:rPr>
+        <w:t> </w:t>
       </w:r>
       <w:r>
         <w:rPr>
@@ -2427,7 +3734,47 @@
           <w:szCs w:val="17"/>
           <w:lang w:val="sk-SK"/>
         </w:rPr>
-        <w:t> pšenica, ovos, srvátka, cmar, jačmeň, sezam, lepok, vajce, vajce, mlieko, . Môže obsahovať: nan, . </w:t>
+        <w:t> pšenica, ovos, srvátka, cma</w:t>
+      </w:r>
+      <w:r>
+        <w:rPr>
+          <w:rFonts w:ascii="Calibri" w:eastAsia="Times New Roman" w:hAnsi="Calibri" w:cs="Times New Roman"/>
+          <w:color w:val="000000"/>
+          <w:sz w:val="24"/>
+          <w:szCs w:val="17"/>
+          <w:lang w:val="sk-SK"/>
+        </w:rPr>
+        <w:t>r, jačmeň, sezam, lepok, vajce, mlieko.</w:t>
+      </w:r>
+      <w:r>
+        <w:rPr>
+          <w:rFonts w:ascii="Calibri" w:eastAsia="Times New Roman" w:hAnsi="Calibri" w:cs="Times New Roman"/>
+          <w:color w:val="000000"/>
+          <w:sz w:val="24"/>
+          <w:szCs w:val="17"/>
+          <w:lang w:val="sk-SK"/>
+        </w:rPr>
+        <w:t xml:space="preserve"> </w:t>
+      </w:r>
+      <w:r>
+        <w:rPr>
+          <w:rFonts w:ascii="Calibri" w:eastAsia="Times New Roman" w:hAnsi="Calibri" w:cs="Times New Roman"/>
+          <w:color w:val="000000"/>
+          <w:sz w:val="24"/>
+          <w:szCs w:val="17"/>
+          <w:lang w:val="sk-SK"/>
+        </w:rPr>
+        <w:t>Môže obsahovať: -</w:t>
+      </w:r>
+      <w:r>
+        <w:rPr>
+          <w:rFonts w:ascii="Calibri" w:eastAsia="Times New Roman" w:hAnsi="Calibri" w:cs="Times New Roman"/>
+          <w:color w:val="000000"/>
+          <w:sz w:val="24"/>
+          <w:szCs w:val="17"/>
+          <w:lang w:val="sk-SK"/>
+        </w:rPr>
+        <w:t xml:space="preserve">  </w:t>
       </w:r>
       <w:r>
         <w:rPr>
@@ -2482,7 +3829,27 @@
           <w:szCs w:val="17"/>
           <w:lang w:val="sk-SK"/>
         </w:rPr>
-        <w:t>1257 kJ/ 301 kcal; Tuk 18,0 g; Nasytené mastné kyseliny 3,2 g; Sacharidy 24,2 g; Cukry 1,9 g; Bielkoviny 10,6 g; Soľ 1,3 g. </w:t>
+        <w:t xml:space="preserve">1257 kJ/ 301 kcal; Tuk 18,0 g; </w:t>
+      </w:r>
+      <w:r>
+        <w:rPr>
+          <w:rFonts w:ascii="Calibri" w:eastAsia="Times New Roman" w:hAnsi="Calibri" w:cs="Times New Roman"/>
+          <w:color w:val="000000"/>
+          <w:sz w:val="24"/>
+          <w:szCs w:val="17"/>
+          <w:lang w:val="sk-SK"/>
+        </w:rPr>
+        <w:t>Nasýtené</w:t>
+      </w:r>
+      <w:r>
+        <w:rPr>
+          <w:rFonts w:ascii="Calibri" w:eastAsia="Times New Roman" w:hAnsi="Calibri" w:cs="Times New Roman"/>
+          <w:color w:val="000000"/>
+          <w:sz w:val="24"/>
+          <w:szCs w:val="17"/>
+          <w:lang w:val="sk-SK"/>
+        </w:rPr>
+        <w:t xml:space="preserve"> mastné kyseliny 3,2 g; Sacharidy 24,2 g; Cukry 1,9 g; Bielkoviny 10,6 g; Soľ 1,3 g. </w:t>
       </w:r>
       <w:r>
         <w:rPr>
@@ -2599,31 +3966,31 @@
           <w:szCs w:val="17"/>
           <w:lang w:val="sk-SK"/>
         </w:rPr>
+        <w:br/>
+        <w:t>Plnený/obložený pekárenský výrobok</w:t>
+      </w:r>
+      <w:r>
+        <w:rPr>
+          <w:rFonts w:ascii="Calibri" w:eastAsia="Times New Roman" w:hAnsi="Calibri" w:cs="Times New Roman"/>
+          <w:color w:val="000000"/>
+          <w:sz w:val="24"/>
+          <w:szCs w:val="17"/>
+          <w:lang w:val="sk-SK"/>
+        </w:rPr>
+        <w:br/>
+      </w:r>
+      <w:r>
+        <w:rPr>
+          <w:rFonts w:ascii="Calibri" w:eastAsia="Times New Roman" w:hAnsi="Calibri" w:cs="Times New Roman"/>
+          <w:b/>
+          <w:bCs/>
+          <w:color w:val="000000"/>
+          <w:sz w:val="24"/>
+          <w:szCs w:val="17"/>
+          <w:u w:val="single"/>
+          <w:lang w:val="sk-SK"/>
+        </w:rPr>
         <w:lastRenderedPageBreak/>
-        <w:br/>
-        <w:t>Plnený/obložený pekárenský výrobok</w:t>
-      </w:r>
-      <w:r>
-        <w:rPr>
-          <w:rFonts w:ascii="Calibri" w:eastAsia="Times New Roman" w:hAnsi="Calibri" w:cs="Times New Roman"/>
-          <w:color w:val="000000"/>
-          <w:sz w:val="24"/>
-          <w:szCs w:val="17"/>
-          <w:lang w:val="sk-SK"/>
-        </w:rPr>
-        <w:br/>
-      </w:r>
-      <w:r>
-        <w:rPr>
-          <w:rFonts w:ascii="Calibri" w:eastAsia="Times New Roman" w:hAnsi="Calibri" w:cs="Times New Roman"/>
-          <w:b/>
-          <w:bCs/>
-          <w:color w:val="000000"/>
-          <w:sz w:val="24"/>
-          <w:szCs w:val="17"/>
-          <w:u w:val="single"/>
-          <w:lang w:val="sk-SK"/>
-        </w:rPr>
         <w:t>Zloženie:</w:t>
       </w:r>
       <w:r>
@@ -2656,7 +4023,37 @@
           <w:szCs w:val="17"/>
           <w:lang w:val="sk-SK"/>
         </w:rPr>
-        <w:t>PŠENIČNÁ múka,pitná voda, repkový olej, droždie, regulátor kyslosti: E263, múku upravujúca látka: E300, E920, jedlá soľ s jódom, cukor</w:t>
+        <w:t xml:space="preserve">PŠENIČNÁ </w:t>
+      </w:r>
+      <w:r>
+        <w:rPr>
+          <w:rFonts w:ascii="Calibri" w:eastAsia="Times New Roman" w:hAnsi="Calibri" w:cs="Times New Roman"/>
+          <w:color w:val="000000"/>
+          <w:sz w:val="24"/>
+          <w:szCs w:val="17"/>
+          <w:lang w:val="sk-SK"/>
+        </w:rPr>
+        <w:t>múka, pitná</w:t>
+      </w:r>
+      <w:r>
+        <w:rPr>
+          <w:rFonts w:ascii="Calibri" w:eastAsia="Times New Roman" w:hAnsi="Calibri" w:cs="Times New Roman"/>
+          <w:color w:val="000000"/>
+          <w:sz w:val="24"/>
+          <w:szCs w:val="17"/>
+          <w:lang w:val="sk-SK"/>
+        </w:rPr>
+        <w:t xml:space="preserve"> voda, repkový olej, droždie, regulátor kyslosti: E263, múku upravujúca látka: E300, E920, jedlá soľ s jódom, cukor</w:t>
+      </w:r>
+      <w:r>
+        <w:rPr>
+          <w:rFonts w:ascii="Calibri" w:eastAsia="Times New Roman" w:hAnsi="Calibri" w:cs="Times New Roman"/>
+          <w:color w:val="000000"/>
+          <w:sz w:val="24"/>
+          <w:szCs w:val="17"/>
+          <w:lang w:val="sk-SK"/>
+        </w:rPr>
+        <w:t xml:space="preserve">. </w:t>
       </w:r>
       <w:r>
         <w:rPr>
@@ -2678,19 +4075,63 @@
           <w:szCs w:val="17"/>
           <w:lang w:val="sk-SK"/>
         </w:rPr>
-        <w:t>kurací prsný rezeň 60%, panáda (PŠENIČNÁ múka, jedlá soľ), dextróza, korenie, cukor, droždie, farbivo (extrakt z papriky), pitná voda, PŠENIČNÁ múka, slnečnicový a repkový olej v rôznom pomere, jedlá soľ, modifikovaný škrob, glukózový sirup, hydrolyzované hydinové bielkoviny, aróma, stabilizátory (difosforečnany, dextróza, citrón), antioxidant (askorban sodný) </w:t>
-      </w:r>
-      <w:r>
-        <w:rPr>
-          <w:rFonts w:ascii="Calibri" w:eastAsia="Times New Roman" w:hAnsi="Calibri" w:cs="Times New Roman"/>
-          <w:b/>
-          <w:bCs/>
-          <w:color w:val="000000"/>
-          <w:sz w:val="24"/>
-          <w:szCs w:val="17"/>
-          <w:lang w:val="sk-SK"/>
-        </w:rPr>
-        <w:t>majonéza budejovická 17,79 %: </w:t>
+        <w:t>kurací prsný rezeň 60%, panáda (PŠENIČNÁ múka, jedlá soľ), dextróza, korenie, cukor, droždie, farbivo (extrakt z papriky), pitná voda, PŠENIČNÁ múka, slnečnicový a repkový olej v rôznom pomere, jedlá soľ, modifikovaný škrob, glukózový sirup, hydrolyzované hydinové bielkoviny, aróma, stabilizátory (difosforečnany, dextróza, citrón), antioxidant (askorban sodný)</w:t>
+      </w:r>
+      <w:r>
+        <w:rPr>
+          <w:rFonts w:ascii="Calibri" w:eastAsia="Times New Roman" w:hAnsi="Calibri" w:cs="Times New Roman"/>
+          <w:color w:val="000000"/>
+          <w:sz w:val="24"/>
+          <w:szCs w:val="17"/>
+          <w:lang w:val="sk-SK"/>
+        </w:rPr>
+        <w:t>.</w:t>
+      </w:r>
+      <w:r>
+        <w:rPr>
+          <w:rFonts w:ascii="Calibri" w:eastAsia="Times New Roman" w:hAnsi="Calibri" w:cs="Times New Roman"/>
+          <w:color w:val="000000"/>
+          <w:sz w:val="24"/>
+          <w:szCs w:val="17"/>
+          <w:lang w:val="sk-SK"/>
+        </w:rPr>
+        <w:t> </w:t>
+      </w:r>
+      <w:r>
+        <w:rPr>
+          <w:rFonts w:ascii="Calibri" w:eastAsia="Times New Roman" w:hAnsi="Calibri" w:cs="Times New Roman"/>
+          <w:b/>
+          <w:bCs/>
+          <w:color w:val="000000"/>
+          <w:sz w:val="24"/>
+          <w:szCs w:val="17"/>
+          <w:lang w:val="sk-SK"/>
+        </w:rPr>
+        <w:t xml:space="preserve">majonéza </w:t>
+      </w:r>
+      <w:r>
+        <w:rPr>
+          <w:rFonts w:ascii="Calibri" w:eastAsia="Times New Roman" w:hAnsi="Calibri" w:cs="Times New Roman"/>
+          <w:b/>
+          <w:bCs/>
+          <w:color w:val="000000"/>
+          <w:sz w:val="24"/>
+          <w:szCs w:val="17"/>
+          <w:lang w:val="sk-SK"/>
+        </w:rPr>
+        <w:t>budějovická</w:t>
+      </w:r>
+      <w:r>
+        <w:rPr>
+          <w:rFonts w:ascii="Calibri" w:eastAsia="Times New Roman" w:hAnsi="Calibri" w:cs="Times New Roman"/>
+          <w:b/>
+          <w:bCs/>
+          <w:color w:val="000000"/>
+          <w:sz w:val="24"/>
+          <w:szCs w:val="17"/>
+          <w:lang w:val="sk-SK"/>
+        </w:rPr>
+        <w:t xml:space="preserve"> 17,79 %: </w:t>
       </w:r>
       <w:r>
         <w:rPr>
@@ -2705,14 +4146,60 @@
       <w:r>
         <w:rPr>
           <w:rFonts w:ascii="Calibri" w:eastAsia="Times New Roman" w:hAnsi="Calibri" w:cs="Times New Roman"/>
-          <w:b/>
-          <w:bCs/>
-          <w:color w:val="000000"/>
-          <w:sz w:val="24"/>
-          <w:szCs w:val="17"/>
-          <w:lang w:val="sk-SK"/>
-        </w:rPr>
-        <w:t>šalát little gem 3,95 %: </w:t>
+          <w:color w:val="000000"/>
+          <w:sz w:val="24"/>
+          <w:szCs w:val="17"/>
+          <w:lang w:val="sk-SK"/>
+        </w:rPr>
+        <w:t xml:space="preserve">. </w:t>
+      </w:r>
+      <w:r>
+        <w:rPr>
+          <w:rFonts w:ascii="Calibri" w:eastAsia="Times New Roman" w:hAnsi="Calibri" w:cs="Times New Roman"/>
+          <w:b/>
+          <w:bCs/>
+          <w:color w:val="000000"/>
+          <w:sz w:val="24"/>
+          <w:szCs w:val="17"/>
+          <w:lang w:val="sk-SK"/>
+        </w:rPr>
+        <w:t>šalát little gem 3,95 </w:t>
+      </w:r>
+      <w:r>
+        <w:rPr>
+          <w:rFonts w:ascii="Calibri" w:eastAsia="Times New Roman" w:hAnsi="Calibri" w:cs="Times New Roman"/>
+          <w:b/>
+          <w:bCs/>
+          <w:color w:val="000000"/>
+          <w:sz w:val="24"/>
+          <w:szCs w:val="17"/>
+          <w:lang w:val="sk-SK"/>
+        </w:rPr>
+        <w:t>%</w:t>
+      </w:r>
+      <w:r>
+        <w:rPr>
+          <w:rFonts w:ascii="Calibri" w:eastAsia="Times New Roman" w:hAnsi="Calibri" w:cs="Times New Roman"/>
+          <w:b/>
+          <w:bCs/>
+          <w:color w:val="000000"/>
+          <w:sz w:val="24"/>
+          <w:szCs w:val="17"/>
+          <w:lang w:val="sk-SK"/>
+        </w:rPr>
+        <w:t>.</w:t>
+      </w:r>
+      <w:r>
+        <w:rPr>
+          <w:rFonts w:ascii="Calibri" w:eastAsia="Times New Roman" w:hAnsi="Calibri" w:cs="Times New Roman"/>
+          <w:b/>
+          <w:bCs/>
+          <w:color w:val="000000"/>
+          <w:sz w:val="24"/>
+          <w:szCs w:val="17"/>
+          <w:lang w:val="sk-SK"/>
+        </w:rPr>
+        <w:t> </w:t>
       </w:r>
       <w:r>
         <w:rPr>
@@ -2744,7 +4231,27 @@
           <w:szCs w:val="17"/>
           <w:lang w:val="sk-SK"/>
         </w:rPr>
-        <w:t> pšenica, pšeničná múka, vajce, . Môže obsahovať: sôja, mlieko, horčica, vajcia, . </w:t>
+        <w:t> pšenica, pšeničná m</w:t>
+      </w:r>
+      <w:r>
+        <w:rPr>
+          <w:rFonts w:ascii="Calibri" w:eastAsia="Times New Roman" w:hAnsi="Calibri" w:cs="Times New Roman"/>
+          <w:color w:val="000000"/>
+          <w:sz w:val="24"/>
+          <w:szCs w:val="17"/>
+          <w:lang w:val="sk-SK"/>
+        </w:rPr>
+        <w:t>úka, vajce. Môže obsahovať: sója, mlieko, horčica, vajcia</w:t>
+      </w:r>
+      <w:r>
+        <w:rPr>
+          <w:rFonts w:ascii="Calibri" w:eastAsia="Times New Roman" w:hAnsi="Calibri" w:cs="Times New Roman"/>
+          <w:color w:val="000000"/>
+          <w:sz w:val="24"/>
+          <w:szCs w:val="17"/>
+          <w:lang w:val="sk-SK"/>
+        </w:rPr>
+        <w:t>. </w:t>
       </w:r>
       <w:r>
         <w:rPr>
@@ -2799,7 +4306,27 @@
           <w:szCs w:val="17"/>
           <w:lang w:val="sk-SK"/>
         </w:rPr>
-        <w:t>1334 kJ/ 319 kcal; Tuk 19,7 g; Nasytené mastné kyseliny 1,9 g; Sacharidy 25,8 g; Cukry 1,5 g; Bielkoviny 9,8 g; Soľ 1,3 g. </w:t>
+        <w:t xml:space="preserve">1334 kJ/ 319 kcal; Tuk 19,7 g; </w:t>
+      </w:r>
+      <w:r>
+        <w:rPr>
+          <w:rFonts w:ascii="Calibri" w:eastAsia="Times New Roman" w:hAnsi="Calibri" w:cs="Times New Roman"/>
+          <w:color w:val="000000"/>
+          <w:sz w:val="24"/>
+          <w:szCs w:val="17"/>
+          <w:lang w:val="sk-SK"/>
+        </w:rPr>
+        <w:t>Nasýtené</w:t>
+      </w:r>
+      <w:r>
+        <w:rPr>
+          <w:rFonts w:ascii="Calibri" w:eastAsia="Times New Roman" w:hAnsi="Calibri" w:cs="Times New Roman"/>
+          <w:color w:val="000000"/>
+          <w:sz w:val="24"/>
+          <w:szCs w:val="17"/>
+          <w:lang w:val="sk-SK"/>
+        </w:rPr>
+        <w:t xml:space="preserve"> mastné kyseliny 1,9 g; Sacharidy 25,8 g; Cukry 1,5 g; Bielkoviny 9,8 g; Soľ 1,3 g. </w:t>
       </w:r>
       <w:r>
         <w:rPr>
@@ -3004,7 +4531,7 @@
           <w:szCs w:val="17"/>
           <w:lang w:val="sk-SK"/>
         </w:rPr>
-        <w:t xml:space="preserve">PŠENIČNÁ múka, pitná voda, pekárska zmes (10%) (slnečnica, PŠENIČNÉ otruby, ľan, ŠPALDOVÉ vločky (5,5%), pražený JAČMEŇ a RAŽ, PŠENIČNÉ vločky), </w:t>
+        <w:t xml:space="preserve">PŠENIČNÁ múka, pitná voda, pekárska zmes (10%) (slnečnica, PŠENIČNÉ otruby, ľan, ŠPALDOVÉ vločky (5,5%), pražený JAČMEŇ a RAŽ, PŠENIČNÉ vločky), ŠPALDOVÁ múka (4,5%), droždie, jedlá soľ s jódom (jedlá soľ, jodičnan draselný), repkový olej, PŠENIČNÝ GLUTÉN, emulgátor: E472e, cukor, múku upravujúca látka (E300, E920), RAŽNÁ </w:t>
       </w:r>
       <w:r>
         <w:rPr>
@@ -3015,7 +4542,7 @@
           <w:lang w:val="sk-SK"/>
         </w:rPr>
         <w:lastRenderedPageBreak/>
-        <w:t>ŠPALDOVÁ múka (4,5%), droždie, jedlá soľ s jódom (jedlá soľ, jodičnan draselný), repkový olej, PŠENIČNÝ GLUTÉN, emulgátor: E472e, cukor, múku upravujúca látka (E300, E920), RAŽNÁ múka. </w:t>
+        <w:t>múka. </w:t>
       </w:r>
       <w:r>
         <w:rPr>
@@ -3042,14 +4569,36 @@
       <w:r>
         <w:rPr>
           <w:rFonts w:ascii="Calibri" w:eastAsia="Times New Roman" w:hAnsi="Calibri" w:cs="Times New Roman"/>
-          <w:b/>
-          <w:bCs/>
-          <w:color w:val="000000"/>
-          <w:sz w:val="24"/>
-          <w:szCs w:val="17"/>
-          <w:lang w:val="sk-SK"/>
-        </w:rPr>
-        <w:t>majonéza lahôdková 16,39 % : </w:t>
+          <w:color w:val="000000"/>
+          <w:sz w:val="24"/>
+          <w:szCs w:val="17"/>
+          <w:lang w:val="sk-SK"/>
+        </w:rPr>
+        <w:t xml:space="preserve">. </w:t>
+      </w:r>
+      <w:r>
+        <w:rPr>
+          <w:rFonts w:ascii="Calibri" w:eastAsia="Times New Roman" w:hAnsi="Calibri" w:cs="Times New Roman"/>
+          <w:b/>
+          <w:bCs/>
+          <w:color w:val="000000"/>
+          <w:sz w:val="24"/>
+          <w:szCs w:val="17"/>
+          <w:lang w:val="sk-SK"/>
+        </w:rPr>
+        <w:t>majonéza lahôdková 16,39 %</w:t>
+      </w:r>
+      <w:r>
+        <w:rPr>
+          <w:rFonts w:ascii="Calibri" w:eastAsia="Times New Roman" w:hAnsi="Calibri" w:cs="Times New Roman"/>
+          <w:b/>
+          <w:bCs/>
+          <w:color w:val="000000"/>
+          <w:sz w:val="24"/>
+          <w:szCs w:val="17"/>
+          <w:lang w:val="sk-SK"/>
+        </w:rPr>
+        <w:t>: </w:t>
       </w:r>
       <w:r>
         <w:rPr>
@@ -3071,7 +4620,55 @@
           <w:szCs w:val="17"/>
           <w:lang w:val="sk-SK"/>
         </w:rPr>
-        <w:t>paradajka 9,02 %: šalát little gem 2,46 %: </w:t>
+        <w:t>paradajka 9,02 %</w:t>
+      </w:r>
+      <w:r>
+        <w:rPr>
+          <w:rFonts w:ascii="Calibri" w:eastAsia="Times New Roman" w:hAnsi="Calibri" w:cs="Times New Roman"/>
+          <w:b/>
+          <w:bCs/>
+          <w:color w:val="000000"/>
+          <w:sz w:val="24"/>
+          <w:szCs w:val="17"/>
+          <w:lang w:val="sk-SK"/>
+        </w:rPr>
+        <w:t xml:space="preserve">. </w:t>
+      </w:r>
+      <w:r>
+        <w:rPr>
+          <w:rFonts w:ascii="Calibri" w:eastAsia="Times New Roman" w:hAnsi="Calibri" w:cs="Times New Roman"/>
+          <w:b/>
+          <w:bCs/>
+          <w:color w:val="000000"/>
+          <w:sz w:val="24"/>
+          <w:szCs w:val="17"/>
+          <w:lang w:val="sk-SK"/>
+        </w:rPr>
+        <w:t> šalát little gem 2,46 %</w:t>
+      </w:r>
+      <w:r>
+        <w:rPr>
+          <w:rFonts w:ascii="Calibri" w:eastAsia="Times New Roman" w:hAnsi="Calibri" w:cs="Times New Roman"/>
+          <w:b/>
+          <w:bCs/>
+          <w:color w:val="000000"/>
+          <w:sz w:val="24"/>
+          <w:szCs w:val="17"/>
+          <w:lang w:val="sk-SK"/>
+        </w:rPr>
+        <w:t>.</w:t>
+      </w:r>
+      <w:r>
+        <w:rPr>
+          <w:rFonts w:ascii="Calibri" w:eastAsia="Times New Roman" w:hAnsi="Calibri" w:cs="Times New Roman"/>
+          <w:b/>
+          <w:bCs/>
+          <w:color w:val="000000"/>
+          <w:sz w:val="24"/>
+          <w:szCs w:val="17"/>
+          <w:lang w:val="sk-SK"/>
+        </w:rPr>
+        <w:t> </w:t>
       </w:r>
       <w:r>
         <w:rPr>
@@ -3103,7 +4700,7 @@
           <w:szCs w:val="17"/>
           <w:lang w:val="sk-SK"/>
         </w:rPr>
-        <w:t> pšenica, špalda, jačmeň, raž, vajce, horčica, . Môže obsahovať: vajcia, sójové bôby, mlieko, orechy, sezamové semeno, . </w:t>
+        <w:t> pšenica, špalda, jačmeň, raž, vajce, horčica. Môže obsahovať: vajcia, sójové bôby, mlieko, orechy, sezamové semeno. </w:t>
       </w:r>
       <w:r>
         <w:rPr>
@@ -3158,7 +4755,27 @@
           <w:szCs w:val="17"/>
           <w:lang w:val="sk-SK"/>
         </w:rPr>
-        <w:t>930 kJ/ 222 kcal; Tuk 12,1 g; Nasytené mastné kyseliny 1,1 g; Sacharidy 20,1 g; Cukry 0,9 g; Bielkoviny 8,3 g; Soľ 1,3 g. </w:t>
+        <w:t xml:space="preserve">930 kJ/ 222 kcal; Tuk 12,1 g; </w:t>
+      </w:r>
+      <w:r>
+        <w:rPr>
+          <w:rFonts w:ascii="Calibri" w:eastAsia="Times New Roman" w:hAnsi="Calibri" w:cs="Times New Roman"/>
+          <w:color w:val="000000"/>
+          <w:sz w:val="24"/>
+          <w:szCs w:val="17"/>
+          <w:lang w:val="sk-SK"/>
+        </w:rPr>
+        <w:t>Nasýtené</w:t>
+      </w:r>
+      <w:r>
+        <w:rPr>
+          <w:rFonts w:ascii="Calibri" w:eastAsia="Times New Roman" w:hAnsi="Calibri" w:cs="Times New Roman"/>
+          <w:color w:val="000000"/>
+          <w:sz w:val="24"/>
+          <w:szCs w:val="17"/>
+          <w:lang w:val="sk-SK"/>
+        </w:rPr>
+        <w:t xml:space="preserve"> mastné kyseliny 1,1 g; Sacharidy 20,1 g; Cukry 0,9 g; Bielkoviny 8,3 g; Soľ 1,3 g. </w:t>
       </w:r>
       <w:r>
         <w:rPr>
@@ -3351,51 +4968,279 @@
           <w:szCs w:val="17"/>
           <w:lang w:val="sk-SK"/>
         </w:rPr>
-        <w:t>panenka bravčová, Korenie grilovacie (jedlá soľ max. 43%, paprika, cesnak, koriander, HORČICA, rasca, protispekavá látka E341iii, rastlinný olej repkový) , olej slnečnicový rafinovaný</w:t>
-      </w:r>
-      <w:r>
-        <w:rPr>
-          <w:rFonts w:ascii="Calibri" w:eastAsia="Times New Roman" w:hAnsi="Calibri" w:cs="Times New Roman"/>
-          <w:b/>
-          <w:bCs/>
-          <w:color w:val="000000"/>
-          <w:sz w:val="24"/>
-          <w:szCs w:val="17"/>
-          <w:lang w:val="sk-SK"/>
-        </w:rPr>
-        <w:t>majonéza RISO 17,47 %: </w:t>
-      </w:r>
-      <w:r>
-        <w:rPr>
-          <w:rFonts w:ascii="Calibri" w:eastAsia="Times New Roman" w:hAnsi="Calibri" w:cs="Times New Roman"/>
-          <w:color w:val="000000"/>
-          <w:sz w:val="24"/>
-          <w:szCs w:val="17"/>
-          <w:lang w:val="sk-SK"/>
-        </w:rPr>
-        <w:t>repkový olej, pitná voda, paradjkový pretlak, cukor, kvasný ocot liehový, modifikovaný škrob a stabilizátory (E412, E415, E410), korenia (jedlá soľ, cukor, korenie, sušená zelenina (cibuľa), aroma, maltodextrín, látka zvýranzňujúca chuť a vôňu (E621), antioxidant (E330), byliny, regulátor kyslosti (E262), HORČICA, chren, extrakty korenia, farbivo (E160a), HORČICA (pitná voda, HORČIČNÉ semeno, kvasný ocot liehový, jedlá soľ, korenie), VAJEČNÉ žĺtky, regulátor kyslosti (E330), jedlá soľ, farbivo (karotény), konzervant (E202), extrakty korení (extrakty korení, cukor, glukózový sirup, pitná voda, repkový olej). </w:t>
-      </w:r>
-      <w:r>
-        <w:rPr>
-          <w:rFonts w:ascii="Calibri" w:eastAsia="Times New Roman" w:hAnsi="Calibri" w:cs="Times New Roman"/>
-          <w:b/>
-          <w:bCs/>
-          <w:color w:val="000000"/>
-          <w:sz w:val="24"/>
-          <w:szCs w:val="17"/>
-          <w:lang w:val="sk-SK"/>
-        </w:rPr>
-        <w:t>gril.paprika+cibuľka 13,1 %:</w:t>
-      </w:r>
-      <w:r>
-        <w:rPr>
-          <w:rFonts w:ascii="Calibri" w:eastAsia="Times New Roman" w:hAnsi="Calibri" w:cs="Times New Roman"/>
-          <w:color w:val="000000"/>
-          <w:sz w:val="24"/>
-          <w:szCs w:val="17"/>
-          <w:lang w:val="sk-SK"/>
-        </w:rPr>
-        <w:t>nan </w:t>
+        <w:t xml:space="preserve">panenka bravčová, Korenie </w:t>
+      </w:r>
+      <w:r>
+        <w:rPr>
+          <w:rFonts w:ascii="Calibri" w:eastAsia="Times New Roman" w:hAnsi="Calibri" w:cs="Times New Roman"/>
+          <w:color w:val="000000"/>
+          <w:sz w:val="24"/>
+          <w:szCs w:val="17"/>
+          <w:lang w:val="sk-SK"/>
+        </w:rPr>
+        <w:t>grilovanie</w:t>
+      </w:r>
+      <w:r>
+        <w:rPr>
+          <w:rFonts w:ascii="Calibri" w:eastAsia="Times New Roman" w:hAnsi="Calibri" w:cs="Times New Roman"/>
+          <w:color w:val="000000"/>
+          <w:sz w:val="24"/>
+          <w:szCs w:val="17"/>
+          <w:lang w:val="sk-SK"/>
+        </w:rPr>
+        <w:t xml:space="preserve"> (jedlá soľ max. 43%, paprika, cesnak, koriander, HORČICA, rasca, </w:t>
+      </w:r>
+      <w:r>
+        <w:rPr>
+          <w:rFonts w:ascii="Calibri" w:eastAsia="Times New Roman" w:hAnsi="Calibri" w:cs="Times New Roman"/>
+          <w:color w:val="000000"/>
+          <w:sz w:val="24"/>
+          <w:szCs w:val="17"/>
+          <w:lang w:val="sk-SK"/>
+        </w:rPr>
+        <w:t>proti spekavá</w:t>
+      </w:r>
+      <w:r>
+        <w:rPr>
+          <w:rFonts w:ascii="Calibri" w:eastAsia="Times New Roman" w:hAnsi="Calibri" w:cs="Times New Roman"/>
+          <w:color w:val="000000"/>
+          <w:sz w:val="24"/>
+          <w:szCs w:val="17"/>
+          <w:lang w:val="sk-SK"/>
+        </w:rPr>
+        <w:t xml:space="preserve"> látka E341iii, rastlinný olej repkový) , olej slnečnicový </w:t>
+      </w:r>
+      <w:r>
+        <w:rPr>
+          <w:rFonts w:ascii="Calibri" w:eastAsia="Times New Roman" w:hAnsi="Calibri" w:cs="Times New Roman"/>
+          <w:color w:val="000000"/>
+          <w:sz w:val="24"/>
+          <w:szCs w:val="17"/>
+          <w:lang w:val="sk-SK"/>
+        </w:rPr>
+        <w:t>rafinovaný</w:t>
+      </w:r>
+      <w:r>
+        <w:rPr>
+          <w:rFonts w:ascii="Calibri" w:eastAsia="Times New Roman" w:hAnsi="Calibri" w:cs="Times New Roman"/>
+          <w:color w:val="000000"/>
+          <w:sz w:val="24"/>
+          <w:szCs w:val="17"/>
+          <w:lang w:val="sk-SK"/>
+        </w:rPr>
+        <w:t>.</w:t>
+      </w:r>
+      <w:r>
+        <w:rPr>
+          <w:rFonts w:ascii="Calibri" w:eastAsia="Times New Roman" w:hAnsi="Calibri" w:cs="Times New Roman"/>
+          <w:b/>
+          <w:bCs/>
+          <w:color w:val="000000"/>
+          <w:sz w:val="24"/>
+          <w:szCs w:val="17"/>
+          <w:lang w:val="sk-SK"/>
+        </w:rPr>
+        <w:t xml:space="preserve"> majonéza</w:t>
+      </w:r>
+      <w:r>
+        <w:rPr>
+          <w:rFonts w:ascii="Calibri" w:eastAsia="Times New Roman" w:hAnsi="Calibri" w:cs="Times New Roman"/>
+          <w:b/>
+          <w:bCs/>
+          <w:color w:val="000000"/>
+          <w:sz w:val="24"/>
+          <w:szCs w:val="17"/>
+          <w:lang w:val="sk-SK"/>
+        </w:rPr>
+        <w:t xml:space="preserve"> RISO 17,47 %: </w:t>
+      </w:r>
+      <w:r>
+        <w:rPr>
+          <w:rFonts w:ascii="Calibri" w:eastAsia="Times New Roman" w:hAnsi="Calibri" w:cs="Times New Roman"/>
+          <w:color w:val="000000"/>
+          <w:sz w:val="24"/>
+          <w:szCs w:val="17"/>
+          <w:lang w:val="sk-SK"/>
+        </w:rPr>
+        <w:t xml:space="preserve">repkový olej, pitná voda, </w:t>
+      </w:r>
+      <w:r>
+        <w:rPr>
+          <w:rFonts w:ascii="Calibri" w:eastAsia="Times New Roman" w:hAnsi="Calibri" w:cs="Times New Roman"/>
+          <w:color w:val="000000"/>
+          <w:sz w:val="24"/>
+          <w:szCs w:val="17"/>
+          <w:lang w:val="sk-SK"/>
+        </w:rPr>
+        <w:t>paradajkový</w:t>
+      </w:r>
+      <w:r>
+        <w:rPr>
+          <w:rFonts w:ascii="Calibri" w:eastAsia="Times New Roman" w:hAnsi="Calibri" w:cs="Times New Roman"/>
+          <w:color w:val="000000"/>
+          <w:sz w:val="24"/>
+          <w:szCs w:val="17"/>
+          <w:lang w:val="sk-SK"/>
+        </w:rPr>
+        <w:t xml:space="preserve"> pretlak, cukor, kvasný ocot liehový, modifikovaný škrob a stabilizátory (E412, E415, E410), korenia (jedlá soľ, cukor, korenie, sušená zelenina (cibuľa), </w:t>
+      </w:r>
+      <w:r>
+        <w:rPr>
+          <w:rFonts w:ascii="Calibri" w:eastAsia="Times New Roman" w:hAnsi="Calibri" w:cs="Times New Roman"/>
+          <w:color w:val="000000"/>
+          <w:sz w:val="24"/>
+          <w:szCs w:val="17"/>
+          <w:lang w:val="sk-SK"/>
+        </w:rPr>
+        <w:t>aróma</w:t>
+      </w:r>
+      <w:r>
+        <w:rPr>
+          <w:rFonts w:ascii="Calibri" w:eastAsia="Times New Roman" w:hAnsi="Calibri" w:cs="Times New Roman"/>
+          <w:color w:val="000000"/>
+          <w:sz w:val="24"/>
+          <w:szCs w:val="17"/>
+          <w:lang w:val="sk-SK"/>
+        </w:rPr>
+        <w:t xml:space="preserve">, maltodextrín, látka </w:t>
+      </w:r>
+      <w:r>
+        <w:rPr>
+          <w:rFonts w:ascii="Calibri" w:eastAsia="Times New Roman" w:hAnsi="Calibri" w:cs="Times New Roman"/>
+          <w:color w:val="000000"/>
+          <w:sz w:val="24"/>
+          <w:szCs w:val="17"/>
+          <w:lang w:val="sk-SK"/>
+        </w:rPr>
+        <w:t>zvýrazňujúca</w:t>
+      </w:r>
+      <w:r>
+        <w:rPr>
+          <w:rFonts w:ascii="Calibri" w:eastAsia="Times New Roman" w:hAnsi="Calibri" w:cs="Times New Roman"/>
+          <w:color w:val="000000"/>
+          <w:sz w:val="24"/>
+          <w:szCs w:val="17"/>
+          <w:lang w:val="sk-SK"/>
+        </w:rPr>
+        <w:t xml:space="preserve"> chuť a vôňu (E621), antioxidant (E330), byliny, regulátor kyslosti (E262), HORČICA, chren, extrakty korenia, farbivo (E160a), HORČICA (pitná voda, HORČIČNÉ semeno, kvasný ocot liehový, jedlá soľ, korenie), VAJEČNÉ žĺtky, regulátor kyslosti (E330), jedlá soľ, farbivo (karotény), konzervant (E202), extrakty korení (extrakty korení, cukor, glukózový sirup, pitná voda, repkový olej). </w:t>
+      </w:r>
+      <w:r>
+        <w:rPr>
+          <w:rFonts w:ascii="Calibri" w:eastAsia="Times New Roman" w:hAnsi="Calibri" w:cs="Times New Roman"/>
+          <w:b/>
+          <w:bCs/>
+          <w:color w:val="000000"/>
+          <w:sz w:val="24"/>
+          <w:szCs w:val="17"/>
+          <w:lang w:val="sk-SK"/>
+        </w:rPr>
+        <w:t>gril.</w:t>
+      </w:r>
+      <w:r>
+        <w:rPr>
+          <w:rFonts w:ascii="Calibri" w:eastAsia="Times New Roman" w:hAnsi="Calibri" w:cs="Times New Roman"/>
+          <w:b/>
+          <w:bCs/>
+          <w:color w:val="000000"/>
+          <w:sz w:val="24"/>
+          <w:szCs w:val="17"/>
+          <w:lang w:val="sk-SK"/>
+        </w:rPr>
+        <w:t xml:space="preserve"> </w:t>
+      </w:r>
+      <w:r>
+        <w:rPr>
+          <w:rFonts w:ascii="Calibri" w:eastAsia="Times New Roman" w:hAnsi="Calibri" w:cs="Times New Roman"/>
+          <w:b/>
+          <w:bCs/>
+          <w:color w:val="000000"/>
+          <w:sz w:val="24"/>
+          <w:szCs w:val="17"/>
+          <w:lang w:val="sk-SK"/>
+        </w:rPr>
+        <w:t>p</w:t>
+      </w:r>
+      <w:r>
+        <w:rPr>
+          <w:rFonts w:ascii="Calibri" w:eastAsia="Times New Roman" w:hAnsi="Calibri" w:cs="Times New Roman"/>
+          <w:b/>
+          <w:bCs/>
+          <w:color w:val="000000"/>
+          <w:sz w:val="24"/>
+          <w:szCs w:val="17"/>
+          <w:lang w:val="sk-SK"/>
+        </w:rPr>
+        <w:t>aprika</w:t>
+      </w:r>
+      <w:r>
+        <w:rPr>
+          <w:rFonts w:ascii="Calibri" w:eastAsia="Times New Roman" w:hAnsi="Calibri" w:cs="Times New Roman"/>
+          <w:b/>
+          <w:bCs/>
+          <w:color w:val="000000"/>
+          <w:sz w:val="24"/>
+          <w:szCs w:val="17"/>
+          <w:lang w:val="sk-SK"/>
+        </w:rPr>
+        <w:t xml:space="preserve"> </w:t>
+      </w:r>
+      <w:r>
+        <w:rPr>
+          <w:rFonts w:ascii="Calibri" w:eastAsia="Times New Roman" w:hAnsi="Calibri" w:cs="Times New Roman"/>
+          <w:b/>
+          <w:bCs/>
+          <w:color w:val="000000"/>
+          <w:sz w:val="24"/>
+          <w:szCs w:val="17"/>
+          <w:lang w:val="sk-SK"/>
+        </w:rPr>
+        <w:t>+</w:t>
+      </w:r>
+      <w:r>
+        <w:rPr>
+          <w:rFonts w:ascii="Calibri" w:eastAsia="Times New Roman" w:hAnsi="Calibri" w:cs="Times New Roman"/>
+          <w:b/>
+          <w:bCs/>
+          <w:color w:val="000000"/>
+          <w:sz w:val="24"/>
+          <w:szCs w:val="17"/>
+          <w:lang w:val="sk-SK"/>
+        </w:rPr>
+        <w:t xml:space="preserve"> </w:t>
+      </w:r>
+      <w:r>
+        <w:rPr>
+          <w:rFonts w:ascii="Calibri" w:eastAsia="Times New Roman" w:hAnsi="Calibri" w:cs="Times New Roman"/>
+          <w:b/>
+          <w:bCs/>
+          <w:color w:val="000000"/>
+          <w:sz w:val="24"/>
+          <w:szCs w:val="17"/>
+          <w:lang w:val="sk-SK"/>
+        </w:rPr>
+        <w:t>cibuľka 13,1 %:</w:t>
+      </w:r>
+      <w:r>
+        <w:rPr>
+          <w:rFonts w:ascii="Calibri" w:eastAsia="Times New Roman" w:hAnsi="Calibri" w:cs="Times New Roman"/>
+          <w:b/>
+          <w:bCs/>
+          <w:color w:val="000000"/>
+          <w:sz w:val="24"/>
+          <w:szCs w:val="17"/>
+          <w:lang w:val="sk-SK"/>
+        </w:rPr>
+        <w:t>.</w:t>
+      </w:r>
+      <w:r>
+        <w:rPr>
+          <w:rFonts w:ascii="Calibri" w:eastAsia="Times New Roman" w:hAnsi="Calibri" w:cs="Times New Roman"/>
+          <w:color w:val="000000"/>
+          <w:sz w:val="24"/>
+          <w:szCs w:val="17"/>
+          <w:lang w:val="sk-SK"/>
+        </w:rPr>
+        <w:t xml:space="preserve"> </w:t>
       </w:r>
       <w:r>
         <w:rPr>
@@ -3417,7 +5262,27 @@
           <w:szCs w:val="17"/>
           <w:lang w:val="sk-SK"/>
         </w:rPr>
-        <w:t>bravčový bok bez kosti min 90%, jedlá soľ, konzervačná látka (E250), pitná voda, stabilizátor (E450, E451), zahusťovadlo (E407, E415), dextróza, živočíšne bravčové bielkoviny, antioxidant (E300), zvýrazňovač chuti (E621) </w:t>
+        <w:t>bravčový bok bez kosti min 90%, jedlá soľ, konzervačná látka (E250), pitná voda, stabilizátor (E450, E451), zahusťovadlo (E407, E415), dextróza, živočíšne bravčové bielkoviny, antioxidant (E300), zvýrazňovač chuti (E621)</w:t>
+      </w:r>
+      <w:r>
+        <w:rPr>
+          <w:rFonts w:ascii="Calibri" w:eastAsia="Times New Roman" w:hAnsi="Calibri" w:cs="Times New Roman"/>
+          <w:color w:val="000000"/>
+          <w:sz w:val="24"/>
+          <w:szCs w:val="17"/>
+          <w:lang w:val="sk-SK"/>
+        </w:rPr>
+        <w:t>.</w:t>
+      </w:r>
+      <w:r>
+        <w:rPr>
+          <w:rFonts w:ascii="Calibri" w:eastAsia="Times New Roman" w:hAnsi="Calibri" w:cs="Times New Roman"/>
+          <w:color w:val="000000"/>
+          <w:sz w:val="24"/>
+          <w:szCs w:val="17"/>
+          <w:lang w:val="sk-SK"/>
+        </w:rPr>
+        <w:t> </w:t>
       </w:r>
       <w:r>
         <w:rPr>
@@ -3449,74 +5314,115 @@
           <w:szCs w:val="17"/>
           <w:lang w:val="sk-SK"/>
         </w:rPr>
-        <w:t> pšenica, horčica, vajce, horčica, . Môže obsahovať: . </w:t>
-      </w:r>
-      <w:r>
-        <w:rPr>
-          <w:rFonts w:ascii="Calibri" w:eastAsia="Times New Roman" w:hAnsi="Calibri" w:cs="Times New Roman"/>
-          <w:b/>
-          <w:bCs/>
-          <w:color w:val="000000"/>
-          <w:sz w:val="24"/>
-          <w:szCs w:val="17"/>
-          <w:lang w:val="sk-SK"/>
-        </w:rPr>
-        <w:br/>
-      </w:r>
-      <w:r>
-        <w:rPr>
-          <w:rFonts w:ascii="Calibri" w:eastAsia="Times New Roman" w:hAnsi="Calibri" w:cs="Times New Roman"/>
-          <w:b/>
-          <w:bCs/>
+        <w:t> pšenica, horčica, vajce</w:t>
+      </w:r>
+      <w:r>
+        <w:rPr>
+          <w:rFonts w:ascii="Calibri" w:eastAsia="Times New Roman" w:hAnsi="Calibri" w:cs="Times New Roman"/>
+          <w:color w:val="000000"/>
+          <w:sz w:val="24"/>
+          <w:szCs w:val="17"/>
+          <w:lang w:val="sk-SK"/>
+        </w:rPr>
+        <w:t>. </w:t>
+      </w:r>
+      <w:r>
+        <w:rPr>
+          <w:rFonts w:ascii="Calibri" w:eastAsia="Times New Roman" w:hAnsi="Calibri" w:cs="Times New Roman"/>
+          <w:color w:val="000000"/>
+          <w:sz w:val="24"/>
+          <w:szCs w:val="17"/>
+          <w:lang w:val="sk-SK"/>
+        </w:rPr>
+        <w:t>Môže obsahovať: -</w:t>
+      </w:r>
+      <w:bookmarkStart w:id="0" w:name="_GoBack"/>
+      <w:bookmarkEnd w:id="0"/>
+      <w:r>
+        <w:rPr>
+          <w:rFonts w:ascii="Calibri" w:eastAsia="Times New Roman" w:hAnsi="Calibri" w:cs="Times New Roman"/>
+          <w:b/>
+          <w:bCs/>
+          <w:color w:val="000000"/>
+          <w:sz w:val="24"/>
+          <w:szCs w:val="17"/>
+          <w:lang w:val="sk-SK"/>
+        </w:rPr>
+        <w:br/>
+        <w:t>GMO: </w:t>
+      </w:r>
+      <w:r>
+        <w:rPr>
+          <w:rFonts w:ascii="Calibri" w:eastAsia="Times New Roman" w:hAnsi="Calibri" w:cs="Times New Roman"/>
+          <w:color w:val="000000"/>
+          <w:sz w:val="24"/>
+          <w:szCs w:val="17"/>
+          <w:lang w:val="sk-SK"/>
+        </w:rPr>
+        <w:t>výrobok neobsahuje GMO </w:t>
+      </w:r>
+      <w:r>
+        <w:rPr>
+          <w:rFonts w:ascii="Calibri" w:eastAsia="Times New Roman" w:hAnsi="Calibri" w:cs="Times New Roman"/>
+          <w:color w:val="000000"/>
+          <w:sz w:val="24"/>
+          <w:szCs w:val="17"/>
+          <w:lang w:val="sk-SK"/>
+        </w:rPr>
+        <w:br/>
+      </w:r>
+      <w:r>
+        <w:rPr>
+          <w:rFonts w:ascii="Calibri" w:eastAsia="Times New Roman" w:hAnsi="Calibri" w:cs="Times New Roman"/>
+          <w:b/>
+          <w:bCs/>
+          <w:color w:val="000000"/>
+          <w:sz w:val="24"/>
+          <w:szCs w:val="17"/>
+          <w:lang w:val="sk-SK"/>
+        </w:rPr>
+        <w:t>Energetická hodnota v 100g: </w:t>
+      </w:r>
+      <w:r>
+        <w:rPr>
+          <w:rFonts w:ascii="Calibri" w:eastAsia="Times New Roman" w:hAnsi="Calibri" w:cs="Times New Roman"/>
+          <w:color w:val="000000"/>
+          <w:sz w:val="24"/>
+          <w:szCs w:val="17"/>
+          <w:lang w:val="sk-SK"/>
+        </w:rPr>
+        <w:t xml:space="preserve">979 kJ/ 233 kcal; Tuk 11,3 g; </w:t>
+      </w:r>
+      <w:r>
+        <w:rPr>
+          <w:rFonts w:ascii="Calibri" w:eastAsia="Times New Roman" w:hAnsi="Calibri" w:cs="Times New Roman"/>
+          <w:color w:val="000000"/>
+          <w:sz w:val="24"/>
+          <w:szCs w:val="17"/>
+          <w:lang w:val="sk-SK"/>
+        </w:rPr>
+        <w:t>Nasýtené</w:t>
+      </w:r>
+      <w:r>
+        <w:rPr>
+          <w:rFonts w:ascii="Calibri" w:eastAsia="Times New Roman" w:hAnsi="Calibri" w:cs="Times New Roman"/>
+          <w:color w:val="000000"/>
+          <w:sz w:val="24"/>
+          <w:szCs w:val="17"/>
+          <w:lang w:val="sk-SK"/>
+        </w:rPr>
+        <w:t xml:space="preserve"> mastné kyseliny 1,8 g; </w:t>
+      </w:r>
+      <w:r>
+        <w:rPr>
+          <w:rFonts w:ascii="Calibri" w:eastAsia="Times New Roman" w:hAnsi="Calibri" w:cs="Times New Roman"/>
           <w:color w:val="000000"/>
           <w:sz w:val="24"/>
           <w:szCs w:val="17"/>
           <w:lang w:val="sk-SK"/>
         </w:rPr>
         <w:lastRenderedPageBreak/>
-        <w:t>GMO: </w:t>
-      </w:r>
-      <w:r>
-        <w:rPr>
-          <w:rFonts w:ascii="Calibri" w:eastAsia="Times New Roman" w:hAnsi="Calibri" w:cs="Times New Roman"/>
-          <w:color w:val="000000"/>
-          <w:sz w:val="24"/>
-          <w:szCs w:val="17"/>
-          <w:lang w:val="sk-SK"/>
-        </w:rPr>
-        <w:t>výrobok neobsahuje GMO </w:t>
-      </w:r>
-      <w:r>
-        <w:rPr>
-          <w:rFonts w:ascii="Calibri" w:eastAsia="Times New Roman" w:hAnsi="Calibri" w:cs="Times New Roman"/>
-          <w:color w:val="000000"/>
-          <w:sz w:val="24"/>
-          <w:szCs w:val="17"/>
-          <w:lang w:val="sk-SK"/>
-        </w:rPr>
-        <w:br/>
-      </w:r>
-      <w:r>
-        <w:rPr>
-          <w:rFonts w:ascii="Calibri" w:eastAsia="Times New Roman" w:hAnsi="Calibri" w:cs="Times New Roman"/>
-          <w:b/>
-          <w:bCs/>
-          <w:color w:val="000000"/>
-          <w:sz w:val="24"/>
-          <w:szCs w:val="17"/>
-          <w:lang w:val="sk-SK"/>
-        </w:rPr>
-        <w:t>Energetická hodnota v 100g: </w:t>
-      </w:r>
-      <w:r>
-        <w:rPr>
-          <w:rFonts w:ascii="Calibri" w:eastAsia="Times New Roman" w:hAnsi="Calibri" w:cs="Times New Roman"/>
-          <w:color w:val="000000"/>
-          <w:sz w:val="24"/>
-          <w:szCs w:val="17"/>
-          <w:lang w:val="sk-SK"/>
-        </w:rPr>
-        <w:t>979 kJ/ 233 kcal; Tuk 11,3 g; Nasytené mastné kyseliny 1,8 g; Sacharidy 21,8 g; Cukry 2,6 g; Bielkoviny 11,2 g; Soľ 0,8 g. </w:t>
+        <w:t>Sacharidy 21,8 g; Cukry 2,6 g; Bielkoviny 11,2 g; Soľ 0,8 g. </w:t>
       </w:r>
       <w:r>
         <w:rPr>

</xml_diff>